<commit_message>
change color ; remove delete line; still in the copy
</commit_message>
<xml_diff>
--- a/要求的副本.docx
+++ b/要求的副本.docx
@@ -291,21 +291,20 @@
         <w:jc w:val="both"/>
         <w:rPr>
           <w:rFonts w:ascii="微软雅黑" w:cs="微软雅黑" w:hAnsi="微软雅黑" w:eastAsia="微软雅黑"/>
-          <w:color w:val="bd6427"/>
-          <w:sz w:val="22"/>
-          <w:szCs w:val="22"/>
-          <w:rtl w:val="0"/>
-          <w:lang w:val="zh-TW" w:eastAsia="zh-TW"/>
-        </w:rPr>
-      </w:pPr>
-      <w:r>
-        <w:rPr>
-          <w:rFonts w:ascii="微软雅黑" w:cs="微软雅黑" w:hAnsi="微软雅黑" w:eastAsia="微软雅黑"/>
-          <w:color w:val="bd6427"/>
-          <w:sz w:val="22"/>
-          <w:szCs w:val="22"/>
-          <w:rtl w:val="0"/>
-          <w:lang w:val="zh-CN" w:eastAsia="zh-CN"/>
+          <w:sz w:val="22"/>
+          <w:szCs w:val="22"/>
+          <w:rtl w:val="0"/>
+          <w:lang w:val="zh-TW" w:eastAsia="zh-TW"/>
+        </w:rPr>
+      </w:pPr>
+      <w:r>
+        <w:rPr>
+          <w:rFonts w:ascii="微软雅黑" w:cs="微软雅黑" w:hAnsi="微软雅黑" w:eastAsia="微软雅黑"/>
+          <w:sz w:val="22"/>
+          <w:szCs w:val="22"/>
+          <w:u w:color="bd6427"/>
+          <w:rtl w:val="0"/>
+          <w:lang w:val="zh-TW" w:eastAsia="zh-TW"/>
         </w:rPr>
         <w:t>论坛帖子，分为讨论贴，与问题帖子</w:t>
       </w:r>
@@ -426,21 +425,20 @@
         <w:jc w:val="both"/>
         <w:rPr>
           <w:rFonts w:ascii="微软雅黑" w:cs="微软雅黑" w:hAnsi="微软雅黑" w:eastAsia="微软雅黑"/>
-          <w:color w:val="bd6427"/>
-          <w:sz w:val="22"/>
-          <w:szCs w:val="22"/>
-          <w:rtl w:val="0"/>
-          <w:lang w:val="zh-TW" w:eastAsia="zh-TW"/>
-        </w:rPr>
-      </w:pPr>
-      <w:r>
-        <w:rPr>
-          <w:rFonts w:ascii="微软雅黑" w:cs="微软雅黑" w:hAnsi="微软雅黑" w:eastAsia="微软雅黑"/>
-          <w:color w:val="bd6427"/>
-          <w:sz w:val="22"/>
-          <w:szCs w:val="22"/>
-          <w:rtl w:val="0"/>
-          <w:lang w:val="zh-CN" w:eastAsia="zh-CN"/>
+          <w:sz w:val="22"/>
+          <w:szCs w:val="22"/>
+          <w:rtl w:val="0"/>
+          <w:lang w:val="zh-TW" w:eastAsia="zh-TW"/>
+        </w:rPr>
+      </w:pPr>
+      <w:r>
+        <w:rPr>
+          <w:rFonts w:ascii="微软雅黑" w:cs="微软雅黑" w:hAnsi="微软雅黑" w:eastAsia="微软雅黑"/>
+          <w:sz w:val="22"/>
+          <w:szCs w:val="22"/>
+          <w:u w:color="bd6427"/>
+          <w:rtl w:val="0"/>
+          <w:lang w:val="zh-TW" w:eastAsia="zh-TW"/>
         </w:rPr>
         <w:t>平台题库对所有成员公开</w:t>
       </w:r>
@@ -457,21 +455,20 @@
         <w:jc w:val="both"/>
         <w:rPr>
           <w:rFonts w:ascii="微软雅黑" w:cs="微软雅黑" w:hAnsi="微软雅黑" w:eastAsia="微软雅黑"/>
-          <w:color w:val="bd6427"/>
-          <w:sz w:val="22"/>
-          <w:szCs w:val="22"/>
-          <w:rtl w:val="0"/>
-          <w:lang w:val="zh-TW" w:eastAsia="zh-TW"/>
-        </w:rPr>
-      </w:pPr>
-      <w:r>
-        <w:rPr>
-          <w:rFonts w:ascii="微软雅黑" w:cs="微软雅黑" w:hAnsi="微软雅黑" w:eastAsia="微软雅黑"/>
-          <w:color w:val="bd6427"/>
-          <w:sz w:val="22"/>
-          <w:szCs w:val="22"/>
-          <w:rtl w:val="0"/>
-          <w:lang w:val="zh-CN" w:eastAsia="zh-CN"/>
+          <w:sz w:val="22"/>
+          <w:szCs w:val="22"/>
+          <w:rtl w:val="0"/>
+          <w:lang w:val="zh-TW" w:eastAsia="zh-TW"/>
+        </w:rPr>
+      </w:pPr>
+      <w:r>
+        <w:rPr>
+          <w:rFonts w:ascii="微软雅黑" w:cs="微软雅黑" w:hAnsi="微软雅黑" w:eastAsia="微软雅黑"/>
+          <w:sz w:val="22"/>
+          <w:szCs w:val="22"/>
+          <w:u w:color="bd6427"/>
+          <w:rtl w:val="0"/>
+          <w:lang w:val="zh-TW" w:eastAsia="zh-TW"/>
         </w:rPr>
         <w:t>平台题库通过问题类的帖子进行扩充</w:t>
       </w:r>
@@ -488,21 +485,20 @@
         <w:jc w:val="both"/>
         <w:rPr>
           <w:rFonts w:ascii="微软雅黑" w:cs="微软雅黑" w:hAnsi="微软雅黑" w:eastAsia="微软雅黑"/>
-          <w:color w:val="bd6427"/>
-          <w:sz w:val="22"/>
-          <w:szCs w:val="22"/>
-          <w:rtl w:val="0"/>
-          <w:lang w:val="zh-TW" w:eastAsia="zh-TW"/>
-        </w:rPr>
-      </w:pPr>
-      <w:r>
-        <w:rPr>
-          <w:rFonts w:ascii="微软雅黑" w:cs="微软雅黑" w:hAnsi="微软雅黑" w:eastAsia="微软雅黑"/>
-          <w:color w:val="bd6427"/>
-          <w:sz w:val="22"/>
-          <w:szCs w:val="22"/>
-          <w:rtl w:val="0"/>
-          <w:lang w:val="zh-CN" w:eastAsia="zh-CN"/>
+          <w:sz w:val="22"/>
+          <w:szCs w:val="22"/>
+          <w:rtl w:val="0"/>
+          <w:lang w:val="zh-TW" w:eastAsia="zh-TW"/>
+        </w:rPr>
+      </w:pPr>
+      <w:r>
+        <w:rPr>
+          <w:rFonts w:ascii="微软雅黑" w:cs="微软雅黑" w:hAnsi="微软雅黑" w:eastAsia="微软雅黑"/>
+          <w:sz w:val="22"/>
+          <w:szCs w:val="22"/>
+          <w:u w:color="bd6427"/>
+          <w:rtl w:val="0"/>
+          <w:lang w:val="zh-TW" w:eastAsia="zh-TW"/>
         </w:rPr>
         <w:t>平台题库由平台管理员负责维护</w:t>
       </w:r>
@@ -518,25 +514,31 @@
         <w:ind w:right="0"/>
         <w:jc w:val="both"/>
         <w:rPr>
-          <w:strike w:val="1"/>
-          <w:dstrike w:val="0"/>
-          <w:sz w:val="22"/>
-          <w:szCs w:val="22"/>
-          <w:rtl w:val="0"/>
-          <w:lang w:val="zh-TW" w:eastAsia="zh-TW"/>
-        </w:rPr>
-      </w:pPr>
-      <w:r>
-        <w:rPr>
-          <w:rFonts w:ascii="微软雅黑" w:cs="微软雅黑" w:hAnsi="微软雅黑" w:eastAsia="微软雅黑"/>
-          <w:strike w:val="1"/>
-          <w:dstrike w:val="0"/>
-          <w:sz w:val="22"/>
-          <w:szCs w:val="22"/>
-          <w:rtl w:val="0"/>
-          <w:lang w:val="zh-TW" w:eastAsia="zh-TW"/>
-        </w:rPr>
-        <w:t>相应层次论坛的管理员有权限将本论坛的优质问答上传至平台题库；</w:t>
+          <w:sz w:val="22"/>
+          <w:szCs w:val="22"/>
+          <w:rtl w:val="0"/>
+          <w:lang w:val="zh-TW" w:eastAsia="zh-TW"/>
+        </w:rPr>
+      </w:pPr>
+      <w:r>
+        <w:rPr>
+          <w:rFonts w:ascii="微软雅黑" w:cs="微软雅黑" w:hAnsi="微软雅黑" w:eastAsia="微软雅黑"/>
+          <w:sz w:val="22"/>
+          <w:szCs w:val="22"/>
+          <w:rtl w:val="0"/>
+          <w:lang w:val="zh-TW" w:eastAsia="zh-TW"/>
+        </w:rPr>
+        <w:t>由</w:t>
+      </w:r>
+      <w:r>
+        <w:rPr>
+          <w:rFonts w:ascii="微软雅黑" w:cs="微软雅黑" w:hAnsi="微软雅黑" w:eastAsia="微软雅黑"/>
+          <w:sz w:val="22"/>
+          <w:szCs w:val="22"/>
+          <w:rtl w:val="0"/>
+          <w:lang w:val="zh-TW" w:eastAsia="zh-TW"/>
+        </w:rPr>
+        <w:t>平台管理员和学校管理员来分别管理对应方面的问题。</w:t>
       </w:r>
     </w:p>
     <w:p>
@@ -562,19 +564,170 @@
           <w:sz w:val="22"/>
           <w:szCs w:val="22"/>
           <w:rtl w:val="0"/>
-          <w:lang w:val="zh-CN" w:eastAsia="zh-CN"/>
-        </w:rPr>
-        <w:t>由</w:t>
-      </w:r>
-      <w:r>
-        <w:rPr>
-          <w:rFonts w:ascii="微软雅黑" w:cs="微软雅黑" w:hAnsi="微软雅黑" w:eastAsia="微软雅黑"/>
-          <w:sz w:val="22"/>
-          <w:szCs w:val="22"/>
-          <w:rtl w:val="0"/>
-          <w:lang w:val="zh-TW" w:eastAsia="zh-TW"/>
-        </w:rPr>
-        <w:t>平台管理员和学校管理员来分别管理对应方面的问题。</w:t>
+          <w:lang w:val="zh-TW" w:eastAsia="zh-TW"/>
+        </w:rPr>
+        <w:t>各</w:t>
+      </w:r>
+      <w:r>
+        <w:rPr>
+          <w:rFonts w:ascii="微软雅黑" w:cs="微软雅黑" w:hAnsi="微软雅黑" w:eastAsia="微软雅黑"/>
+          <w:sz w:val="22"/>
+          <w:szCs w:val="22"/>
+          <w:rtl w:val="0"/>
+          <w:lang w:val="en-US"/>
+        </w:rPr>
+        <w:t>QA</w:t>
+      </w:r>
+      <w:r>
+        <w:rPr>
+          <w:rFonts w:ascii="微软雅黑" w:cs="微软雅黑" w:hAnsi="微软雅黑" w:eastAsia="微软雅黑"/>
+          <w:sz w:val="22"/>
+          <w:szCs w:val="22"/>
+          <w:rtl w:val="0"/>
+          <w:lang w:val="zh-TW" w:eastAsia="zh-TW"/>
+        </w:rPr>
+        <w:t>论坛层次级别：校级</w:t>
+      </w:r>
+      <w:r>
+        <w:rPr>
+          <w:rFonts w:ascii="微软雅黑" w:cs="微软雅黑" w:hAnsi="微软雅黑" w:eastAsia="微软雅黑"/>
+          <w:sz w:val="22"/>
+          <w:szCs w:val="22"/>
+          <w:rtl w:val="0"/>
+          <w:lang w:val="en-US"/>
+        </w:rPr>
+        <w:t>&gt;</w:t>
+      </w:r>
+      <w:r>
+        <w:rPr>
+          <w:rFonts w:ascii="微软雅黑" w:cs="微软雅黑" w:hAnsi="微软雅黑" w:eastAsia="微软雅黑"/>
+          <w:sz w:val="22"/>
+          <w:szCs w:val="22"/>
+          <w:rtl w:val="0"/>
+          <w:lang w:val="zh-TW" w:eastAsia="zh-TW"/>
+        </w:rPr>
+        <w:t>院级</w:t>
+      </w:r>
+      <w:r>
+        <w:rPr>
+          <w:rFonts w:ascii="微软雅黑" w:cs="微软雅黑" w:hAnsi="微软雅黑" w:eastAsia="微软雅黑"/>
+          <w:sz w:val="22"/>
+          <w:szCs w:val="22"/>
+          <w:rtl w:val="0"/>
+          <w:lang w:val="en-US"/>
+        </w:rPr>
+        <w:t>&gt;</w:t>
+      </w:r>
+      <w:r>
+        <w:rPr>
+          <w:rFonts w:ascii="微软雅黑" w:cs="微软雅黑" w:hAnsi="微软雅黑" w:eastAsia="微软雅黑"/>
+          <w:sz w:val="22"/>
+          <w:szCs w:val="22"/>
+          <w:rtl w:val="0"/>
+          <w:lang w:val="zh-TW" w:eastAsia="zh-TW"/>
+        </w:rPr>
+        <w:t>专业级</w:t>
+      </w:r>
+      <w:r>
+        <w:rPr>
+          <w:rFonts w:ascii="微软雅黑" w:cs="微软雅黑" w:hAnsi="微软雅黑" w:eastAsia="微软雅黑"/>
+          <w:sz w:val="22"/>
+          <w:szCs w:val="22"/>
+          <w:rtl w:val="0"/>
+          <w:lang w:val="en-US"/>
+        </w:rPr>
+        <w:t>=</w:t>
+      </w:r>
+      <w:r>
+        <w:rPr>
+          <w:rFonts w:ascii="微软雅黑" w:cs="微软雅黑" w:hAnsi="微软雅黑" w:eastAsia="微软雅黑"/>
+          <w:sz w:val="22"/>
+          <w:szCs w:val="22"/>
+          <w:rtl w:val="0"/>
+          <w:lang w:val="zh-TW" w:eastAsia="zh-TW"/>
+        </w:rPr>
+        <w:t>班级</w:t>
+      </w:r>
+      <w:r>
+        <w:rPr>
+          <w:rFonts w:ascii="微软雅黑" w:cs="微软雅黑" w:hAnsi="微软雅黑" w:eastAsia="微软雅黑"/>
+          <w:sz w:val="22"/>
+          <w:szCs w:val="22"/>
+          <w:u w:color="bd6427"/>
+          <w:rtl w:val="0"/>
+          <w:lang w:val="zh-TW" w:eastAsia="zh-TW"/>
+        </w:rPr>
+        <w:t>（课堂）</w:t>
+      </w:r>
+      <w:r>
+        <w:rPr>
+          <w:rFonts w:ascii="微软雅黑" w:cs="微软雅黑" w:hAnsi="微软雅黑" w:eastAsia="微软雅黑"/>
+          <w:sz w:val="22"/>
+          <w:szCs w:val="22"/>
+          <w:rtl w:val="0"/>
+          <w:lang w:val="zh-TW" w:eastAsia="zh-TW"/>
+        </w:rPr>
+        <w:t>，申请成为任意级别的</w:t>
+      </w:r>
+      <w:r>
+        <w:rPr>
+          <w:rFonts w:ascii="微软雅黑" w:cs="微软雅黑" w:hAnsi="微软雅黑" w:eastAsia="微软雅黑"/>
+          <w:sz w:val="22"/>
+          <w:szCs w:val="22"/>
+          <w:rtl w:val="0"/>
+          <w:lang w:val="en-US"/>
+        </w:rPr>
+        <w:t>QA</w:t>
+      </w:r>
+      <w:r>
+        <w:rPr>
+          <w:rFonts w:ascii="微软雅黑" w:cs="微软雅黑" w:hAnsi="微软雅黑" w:eastAsia="微软雅黑"/>
+          <w:sz w:val="22"/>
+          <w:szCs w:val="22"/>
+          <w:rtl w:val="0"/>
+          <w:lang w:val="zh-TW" w:eastAsia="zh-TW"/>
+        </w:rPr>
+        <w:t>论坛的成员需要满足以下条件：已成为平台会员，经过</w:t>
+      </w:r>
+      <w:r>
+        <w:rPr>
+          <w:rFonts w:ascii="微软雅黑" w:cs="微软雅黑" w:hAnsi="微软雅黑" w:eastAsia="微软雅黑"/>
+          <w:sz w:val="22"/>
+          <w:szCs w:val="22"/>
+          <w:rtl w:val="0"/>
+          <w:lang w:val="en-US"/>
+        </w:rPr>
+        <w:t>QA</w:t>
+      </w:r>
+      <w:r>
+        <w:rPr>
+          <w:rFonts w:ascii="微软雅黑" w:cs="微软雅黑" w:hAnsi="微软雅黑" w:eastAsia="微软雅黑"/>
+          <w:sz w:val="22"/>
+          <w:szCs w:val="22"/>
+          <w:rtl w:val="0"/>
+          <w:lang w:val="zh-TW" w:eastAsia="zh-TW"/>
+        </w:rPr>
+        <w:t>论坛管理员核准。任意级别</w:t>
+      </w:r>
+      <w:r>
+        <w:rPr>
+          <w:rFonts w:ascii="微软雅黑" w:cs="微软雅黑" w:hAnsi="微软雅黑" w:eastAsia="微软雅黑"/>
+          <w:sz w:val="22"/>
+          <w:szCs w:val="22"/>
+          <w:rtl w:val="0"/>
+          <w:lang w:val="en-US"/>
+        </w:rPr>
+        <w:t>QA</w:t>
+      </w:r>
+      <w:r>
+        <w:rPr>
+          <w:rFonts w:ascii="微软雅黑" w:cs="微软雅黑" w:hAnsi="微软雅黑" w:eastAsia="微软雅黑"/>
+          <w:sz w:val="22"/>
+          <w:szCs w:val="22"/>
+          <w:rtl w:val="0"/>
+          <w:lang w:val="zh-TW" w:eastAsia="zh-TW"/>
+        </w:rPr>
+        <w:t>论坛均有文件上传下载功能，相应论坛成员有上传、下载权限，非论坛成员无此两种权限，管理员有跟删改查权限。</w:t>
       </w:r>
     </w:p>
     <w:p>
@@ -602,195 +755,6 @@
           <w:rtl w:val="0"/>
           <w:lang w:val="zh-TW" w:eastAsia="zh-TW"/>
         </w:rPr>
-        <w:t>各</w:t>
-      </w:r>
-      <w:r>
-        <w:rPr>
-          <w:rFonts w:ascii="微软雅黑" w:cs="微软雅黑" w:hAnsi="微软雅黑" w:eastAsia="微软雅黑"/>
-          <w:sz w:val="22"/>
-          <w:szCs w:val="22"/>
-          <w:rtl w:val="0"/>
-          <w:lang w:val="en-US"/>
-        </w:rPr>
-        <w:t>QA</w:t>
-      </w:r>
-      <w:r>
-        <w:rPr>
-          <w:rFonts w:ascii="微软雅黑" w:cs="微软雅黑" w:hAnsi="微软雅黑" w:eastAsia="微软雅黑"/>
-          <w:sz w:val="22"/>
-          <w:szCs w:val="22"/>
-          <w:rtl w:val="0"/>
-          <w:lang w:val="zh-TW" w:eastAsia="zh-TW"/>
-        </w:rPr>
-        <w:t>论坛层次级别：校级</w:t>
-      </w:r>
-      <w:r>
-        <w:rPr>
-          <w:rFonts w:ascii="微软雅黑" w:cs="微软雅黑" w:hAnsi="微软雅黑" w:eastAsia="微软雅黑"/>
-          <w:sz w:val="22"/>
-          <w:szCs w:val="22"/>
-          <w:rtl w:val="0"/>
-          <w:lang w:val="en-US"/>
-        </w:rPr>
-        <w:t>&gt;</w:t>
-      </w:r>
-      <w:r>
-        <w:rPr>
-          <w:rFonts w:ascii="微软雅黑" w:cs="微软雅黑" w:hAnsi="微软雅黑" w:eastAsia="微软雅黑"/>
-          <w:sz w:val="22"/>
-          <w:szCs w:val="22"/>
-          <w:rtl w:val="0"/>
-          <w:lang w:val="zh-TW" w:eastAsia="zh-TW"/>
-        </w:rPr>
-        <w:t>院级</w:t>
-      </w:r>
-      <w:r>
-        <w:rPr>
-          <w:rFonts w:ascii="微软雅黑" w:cs="微软雅黑" w:hAnsi="微软雅黑" w:eastAsia="微软雅黑"/>
-          <w:sz w:val="22"/>
-          <w:szCs w:val="22"/>
-          <w:rtl w:val="0"/>
-          <w:lang w:val="en-US"/>
-        </w:rPr>
-        <w:t>&gt;</w:t>
-      </w:r>
-      <w:r>
-        <w:rPr>
-          <w:rFonts w:ascii="微软雅黑" w:cs="微软雅黑" w:hAnsi="微软雅黑" w:eastAsia="微软雅黑"/>
-          <w:sz w:val="22"/>
-          <w:szCs w:val="22"/>
-          <w:rtl w:val="0"/>
-          <w:lang w:val="zh-TW" w:eastAsia="zh-TW"/>
-        </w:rPr>
-        <w:t>专业级</w:t>
-      </w:r>
-      <w:r>
-        <w:rPr>
-          <w:rFonts w:ascii="微软雅黑" w:cs="微软雅黑" w:hAnsi="微软雅黑" w:eastAsia="微软雅黑"/>
-          <w:sz w:val="22"/>
-          <w:szCs w:val="22"/>
-          <w:rtl w:val="0"/>
-          <w:lang w:val="en-US"/>
-        </w:rPr>
-        <w:t>=</w:t>
-      </w:r>
-      <w:r>
-        <w:rPr>
-          <w:rFonts w:ascii="微软雅黑" w:cs="微软雅黑" w:hAnsi="微软雅黑" w:eastAsia="微软雅黑"/>
-          <w:sz w:val="22"/>
-          <w:szCs w:val="22"/>
-          <w:rtl w:val="0"/>
-          <w:lang w:val="zh-TW" w:eastAsia="zh-TW"/>
-        </w:rPr>
-        <w:t>班级</w:t>
-      </w:r>
-      <w:r>
-        <w:rPr>
-          <w:rFonts w:ascii="微软雅黑" w:cs="微软雅黑" w:hAnsi="微软雅黑" w:eastAsia="微软雅黑"/>
-          <w:color w:val="bd6427"/>
-          <w:sz w:val="22"/>
-          <w:szCs w:val="22"/>
-          <w:rtl w:val="0"/>
-          <w:lang w:val="zh-CN" w:eastAsia="zh-CN"/>
-        </w:rPr>
-        <w:t>（课堂）</w:t>
-      </w:r>
-      <w:r>
-        <w:rPr>
-          <w:rFonts w:ascii="微软雅黑" w:cs="微软雅黑" w:hAnsi="微软雅黑" w:eastAsia="微软雅黑"/>
-          <w:sz w:val="22"/>
-          <w:szCs w:val="22"/>
-          <w:rtl w:val="0"/>
-          <w:lang w:val="zh-TW" w:eastAsia="zh-TW"/>
-        </w:rPr>
-        <w:t>，申请成为任意级别的</w:t>
-      </w:r>
-      <w:r>
-        <w:rPr>
-          <w:rFonts w:ascii="微软雅黑" w:cs="微软雅黑" w:hAnsi="微软雅黑" w:eastAsia="微软雅黑"/>
-          <w:sz w:val="22"/>
-          <w:szCs w:val="22"/>
-          <w:rtl w:val="0"/>
-          <w:lang w:val="en-US"/>
-        </w:rPr>
-        <w:t>QA</w:t>
-      </w:r>
-      <w:r>
-        <w:rPr>
-          <w:rFonts w:ascii="微软雅黑" w:cs="微软雅黑" w:hAnsi="微软雅黑" w:eastAsia="微软雅黑"/>
-          <w:sz w:val="22"/>
-          <w:szCs w:val="22"/>
-          <w:rtl w:val="0"/>
-          <w:lang w:val="zh-TW" w:eastAsia="zh-TW"/>
-        </w:rPr>
-        <w:t>论坛的成员需要满足以下条件：已成为平台会员，经过</w:t>
-      </w:r>
-      <w:r>
-        <w:rPr>
-          <w:rFonts w:ascii="微软雅黑" w:cs="微软雅黑" w:hAnsi="微软雅黑" w:eastAsia="微软雅黑"/>
-          <w:sz w:val="22"/>
-          <w:szCs w:val="22"/>
-          <w:rtl w:val="0"/>
-          <w:lang w:val="en-US"/>
-        </w:rPr>
-        <w:t>QA</w:t>
-      </w:r>
-      <w:r>
-        <w:rPr>
-          <w:rFonts w:ascii="微软雅黑" w:cs="微软雅黑" w:hAnsi="微软雅黑" w:eastAsia="微软雅黑"/>
-          <w:sz w:val="22"/>
-          <w:szCs w:val="22"/>
-          <w:rtl w:val="0"/>
-          <w:lang w:val="zh-TW" w:eastAsia="zh-TW"/>
-        </w:rPr>
-        <w:t>论坛管理员核准。任意级别</w:t>
-      </w:r>
-      <w:r>
-        <w:rPr>
-          <w:rFonts w:ascii="微软雅黑" w:cs="微软雅黑" w:hAnsi="微软雅黑" w:eastAsia="微软雅黑"/>
-          <w:sz w:val="22"/>
-          <w:szCs w:val="22"/>
-          <w:rtl w:val="0"/>
-          <w:lang w:val="en-US"/>
-        </w:rPr>
-        <w:t>QA</w:t>
-      </w:r>
-      <w:r>
-        <w:rPr>
-          <w:rFonts w:ascii="微软雅黑" w:cs="微软雅黑" w:hAnsi="微软雅黑" w:eastAsia="微软雅黑"/>
-          <w:sz w:val="22"/>
-          <w:szCs w:val="22"/>
-          <w:rtl w:val="0"/>
-          <w:lang w:val="zh-TW" w:eastAsia="zh-TW"/>
-        </w:rPr>
-        <w:t>论坛均有文件上传下载功能，相应论坛成员有上传、下载权限，非论坛成员无此两种权限，管理员有跟删改查权限。</w:t>
-      </w:r>
-    </w:p>
-    <w:p>
-      <w:pPr>
-        <w:pStyle w:val="列出段落1"/>
-        <w:numPr>
-          <w:ilvl w:val="0"/>
-          <w:numId w:val="5"/>
-        </w:numPr>
-        <w:bidi w:val="0"/>
-        <w:ind w:right="0"/>
-        <w:jc w:val="both"/>
-        <w:rPr>
-          <w:sz w:val="22"/>
-          <w:szCs w:val="22"/>
-          <w:rtl w:val="0"/>
-          <w:lang w:val="zh-TW" w:eastAsia="zh-TW"/>
-        </w:rPr>
-      </w:pPr>
-      <w:r>
-        <w:rPr>
-          <w:rFonts w:ascii="微软雅黑" w:cs="微软雅黑" w:hAnsi="微软雅黑" w:eastAsia="微软雅黑"/>
-          <w:sz w:val="22"/>
-          <w:szCs w:val="22"/>
-          <w:rtl w:val="0"/>
-          <w:lang w:val="zh-TW" w:eastAsia="zh-TW"/>
-        </w:rPr>
         <w:t>各不同层级的论坛有独有功能，目前不做要求。</w:t>
       </w:r>
     </w:p>
@@ -1053,29 +1017,11 @@
       <w:r>
         <w:rPr>
           <w:rFonts w:ascii="微软雅黑" w:cs="微软雅黑" w:hAnsi="微软雅黑" w:eastAsia="微软雅黑"/>
-          <w:strike w:val="1"/>
-          <w:dstrike w:val="0"/>
-          <w:sz w:val="22"/>
-          <w:szCs w:val="22"/>
-          <w:rtl w:val="0"/>
-          <w:lang w:val="zh-TW" w:eastAsia="zh-TW"/>
-        </w:rPr>
-        <w:t>可以对已发帖子下的留言进行选择性采纳。</w:t>
-      </w:r>
-    </w:p>
-    <w:p>
-      <w:pPr>
-        <w:pStyle w:val="列出段落1"/>
-        <w:ind w:left="840" w:firstLine="420"/>
-      </w:pPr>
-      <w:r>
-        <w:rPr>
-          <w:rFonts w:ascii="微软雅黑" w:cs="微软雅黑" w:hAnsi="微软雅黑" w:eastAsia="微软雅黑"/>
-          <w:color w:val="bd6427"/>
-          <w:sz w:val="22"/>
-          <w:szCs w:val="22"/>
-          <w:rtl w:val="0"/>
-          <w:lang w:val="zh-CN" w:eastAsia="zh-CN"/>
+          <w:sz w:val="22"/>
+          <w:szCs w:val="22"/>
+          <w:u w:color="bd6427"/>
+          <w:rtl w:val="0"/>
+          <w:lang w:val="zh-TW" w:eastAsia="zh-TW"/>
         </w:rPr>
         <w:t>对于问题类的帖子，可以对已发问题的留言进行选择性采纳</w:t>
       </w:r>
@@ -1221,23 +1167,11 @@
       <w:r>
         <w:rPr>
           <w:rFonts w:ascii="微软雅黑" w:cs="微软雅黑" w:hAnsi="微软雅黑" w:eastAsia="微软雅黑"/>
-          <w:strike w:val="1"/>
-          <w:dstrike w:val="0"/>
-          <w:sz w:val="22"/>
-          <w:szCs w:val="22"/>
-          <w:rtl w:val="0"/>
-          <w:lang w:val="zh-TW" w:eastAsia="zh-TW"/>
-        </w:rPr>
-        <w:t>提供的题目</w:t>
-      </w:r>
-      <w:r>
-        <w:rPr>
-          <w:rFonts w:ascii="微软雅黑" w:cs="微软雅黑" w:hAnsi="微软雅黑" w:eastAsia="微软雅黑"/>
-          <w:color w:val="bd6427"/>
-          <w:sz w:val="22"/>
-          <w:szCs w:val="22"/>
-          <w:rtl w:val="0"/>
-          <w:lang w:val="zh-CN" w:eastAsia="zh-CN"/>
+          <w:sz w:val="22"/>
+          <w:szCs w:val="22"/>
+          <w:u w:color="bd6427"/>
+          <w:rtl w:val="0"/>
+          <w:lang w:val="zh-TW" w:eastAsia="zh-TW"/>
         </w:rPr>
         <w:t>输入的关键字</w:t>
       </w:r>
@@ -1334,18 +1268,18 @@
           <w:sz w:val="22"/>
           <w:szCs w:val="22"/>
           <w:rtl w:val="0"/>
-          <w:lang w:val="zh-CN" w:eastAsia="zh-CN"/>
+          <w:lang w:val="zh-TW" w:eastAsia="zh-TW"/>
         </w:rPr>
         <w:t xml:space="preserve"> </w:t>
       </w:r>
       <w:r>
         <w:rPr>
           <w:rFonts w:ascii="微软雅黑" w:cs="微软雅黑" w:hAnsi="微软雅黑" w:eastAsia="微软雅黑"/>
-          <w:color w:val="bd6427"/>
-          <w:sz w:val="22"/>
-          <w:szCs w:val="22"/>
-          <w:rtl w:val="0"/>
-          <w:lang w:val="zh-CN" w:eastAsia="zh-CN"/>
+          <w:sz w:val="22"/>
+          <w:szCs w:val="22"/>
+          <w:u w:color="bd6427"/>
+          <w:rtl w:val="0"/>
+          <w:lang w:val="zh-TW" w:eastAsia="zh-TW"/>
         </w:rPr>
         <w:t>可以对认为经典问题进行投票。</w:t>
       </w:r>
@@ -1362,23 +1296,551 @@
         <w:jc w:val="both"/>
         <w:rPr>
           <w:rFonts w:ascii="微软雅黑" w:cs="微软雅黑" w:hAnsi="微软雅黑" w:eastAsia="微软雅黑"/>
-          <w:color w:val="bd6427"/>
-          <w:sz w:val="22"/>
-          <w:szCs w:val="22"/>
-          <w:rtl w:val="0"/>
-          <w:lang w:val="zh-TW" w:eastAsia="zh-TW"/>
-        </w:rPr>
-      </w:pPr>
-      <w:r>
-        <w:rPr>
-          <w:rFonts w:ascii="微软雅黑" w:cs="微软雅黑" w:hAnsi="微软雅黑" w:eastAsia="微软雅黑"/>
-          <w:color w:val="bd6427"/>
-          <w:sz w:val="22"/>
-          <w:szCs w:val="22"/>
-          <w:rtl w:val="0"/>
-          <w:lang w:val="zh-CN" w:eastAsia="zh-CN"/>
+          <w:sz w:val="22"/>
+          <w:szCs w:val="22"/>
+          <w:rtl w:val="0"/>
+          <w:lang w:val="zh-TW" w:eastAsia="zh-TW"/>
+        </w:rPr>
+      </w:pPr>
+      <w:r>
+        <w:rPr>
+          <w:rFonts w:ascii="微软雅黑" w:cs="微软雅黑" w:hAnsi="微软雅黑" w:eastAsia="微软雅黑"/>
+          <w:sz w:val="22"/>
+          <w:szCs w:val="22"/>
+          <w:u w:color="bd6427"/>
+          <w:rtl w:val="0"/>
+          <w:lang w:val="zh-TW" w:eastAsia="zh-TW"/>
         </w:rPr>
         <w:t>对于讨论类帖子，可以对认为不合适的回帖进行举报。</w:t>
+      </w:r>
+    </w:p>
+    <w:p>
+      <w:pPr>
+        <w:pStyle w:val="列出段落1"/>
+        <w:ind w:firstLine="660"/>
+      </w:pPr>
+      <w:r>
+        <w:rPr>
+          <w:rFonts w:ascii="微软雅黑" w:cs="微软雅黑" w:hAnsi="微软雅黑" w:eastAsia="微软雅黑"/>
+          <w:sz w:val="22"/>
+          <w:szCs w:val="22"/>
+          <w:rtl w:val="0"/>
+          <w:lang w:val="en-US"/>
+        </w:rPr>
+        <w:t>iv.</w:t>
+      </w:r>
+      <w:r>
+        <w:rPr>
+          <w:rFonts w:ascii="微软雅黑" w:cs="微软雅黑" w:hAnsi="微软雅黑" w:eastAsia="微软雅黑"/>
+          <w:sz w:val="22"/>
+          <w:szCs w:val="22"/>
+          <w:rtl w:val="0"/>
+          <w:lang w:val="zh-TW" w:eastAsia="zh-TW"/>
+        </w:rPr>
+        <w:t>加入课堂</w:t>
+      </w:r>
+    </w:p>
+    <w:p>
+      <w:pPr>
+        <w:pStyle w:val="列出段落1"/>
+        <w:numPr>
+          <w:ilvl w:val="0"/>
+          <w:numId w:val="11"/>
+        </w:numPr>
+        <w:bidi w:val="0"/>
+        <w:ind w:right="0"/>
+        <w:jc w:val="both"/>
+        <w:rPr>
+          <w:rFonts w:ascii="微软雅黑" w:cs="微软雅黑" w:hAnsi="微软雅黑" w:eastAsia="微软雅黑"/>
+          <w:sz w:val="22"/>
+          <w:szCs w:val="22"/>
+          <w:rtl w:val="0"/>
+          <w:lang w:val="zh-TW" w:eastAsia="zh-TW"/>
+        </w:rPr>
+      </w:pPr>
+      <w:r>
+        <w:rPr>
+          <w:rFonts w:ascii="微软雅黑" w:cs="微软雅黑" w:hAnsi="微软雅黑" w:eastAsia="微软雅黑"/>
+          <w:sz w:val="22"/>
+          <w:szCs w:val="22"/>
+          <w:rtl w:val="0"/>
+          <w:lang w:val="zh-TW" w:eastAsia="zh-TW"/>
+        </w:rPr>
+        <w:t>学生可以加入自己所选课程的对应课堂；</w:t>
+      </w:r>
+    </w:p>
+    <w:p>
+      <w:pPr>
+        <w:pStyle w:val="列出段落1"/>
+        <w:numPr>
+          <w:ilvl w:val="0"/>
+          <w:numId w:val="11"/>
+        </w:numPr>
+        <w:bidi w:val="0"/>
+        <w:ind w:right="0"/>
+        <w:jc w:val="both"/>
+        <w:rPr>
+          <w:rFonts w:ascii="微软雅黑" w:cs="微软雅黑" w:hAnsi="微软雅黑" w:eastAsia="微软雅黑"/>
+          <w:sz w:val="22"/>
+          <w:szCs w:val="22"/>
+          <w:rtl w:val="0"/>
+          <w:lang w:val="zh-TW" w:eastAsia="zh-TW"/>
+        </w:rPr>
+      </w:pPr>
+      <w:r>
+        <w:rPr>
+          <w:rFonts w:ascii="微软雅黑" w:cs="微软雅黑" w:hAnsi="微软雅黑" w:eastAsia="微软雅黑"/>
+          <w:sz w:val="22"/>
+          <w:szCs w:val="22"/>
+          <w:rtl w:val="0"/>
+          <w:lang w:val="zh-TW" w:eastAsia="zh-TW"/>
+        </w:rPr>
+        <w:t>学生也可以加入任意自己感兴趣的课程的课堂，需要对应老师的批准。</w:t>
+      </w:r>
+    </w:p>
+    <w:p>
+      <w:pPr>
+        <w:pStyle w:val="列出段落1"/>
+      </w:pPr>
+      <w:r>
+        <w:rPr>
+          <w:rFonts w:ascii="微软雅黑" w:cs="微软雅黑" w:hAnsi="微软雅黑" w:eastAsia="微软雅黑"/>
+          <w:sz w:val="22"/>
+          <w:szCs w:val="22"/>
+          <w:rtl w:val="0"/>
+          <w:lang w:val="en-US"/>
+        </w:rPr>
+        <w:t xml:space="preserve">  v.</w:t>
+      </w:r>
+      <w:r>
+        <w:rPr>
+          <w:rFonts w:ascii="微软雅黑" w:cs="微软雅黑" w:hAnsi="微软雅黑" w:eastAsia="微软雅黑"/>
+          <w:sz w:val="22"/>
+          <w:szCs w:val="22"/>
+          <w:rtl w:val="0"/>
+          <w:lang w:val="zh-TW" w:eastAsia="zh-TW"/>
+        </w:rPr>
+        <w:t>在线讨论</w:t>
+      </w:r>
+    </w:p>
+    <w:p>
+      <w:pPr>
+        <w:pStyle w:val="列出段落1"/>
+        <w:ind w:left="420" w:firstLine="420"/>
+      </w:pPr>
+      <w:r>
+        <w:rPr>
+          <w:rFonts w:ascii="微软雅黑" w:cs="微软雅黑" w:hAnsi="微软雅黑" w:eastAsia="微软雅黑"/>
+          <w:sz w:val="22"/>
+          <w:szCs w:val="22"/>
+          <w:rtl w:val="0"/>
+          <w:lang w:val="en-US"/>
+        </w:rPr>
+        <w:t xml:space="preserve">  2</w:t>
+      </w:r>
+      <w:r>
+        <w:rPr>
+          <w:rFonts w:ascii="微软雅黑" w:cs="微软雅黑" w:hAnsi="微软雅黑" w:eastAsia="微软雅黑"/>
+          <w:sz w:val="22"/>
+          <w:szCs w:val="22"/>
+          <w:rtl w:val="0"/>
+          <w:lang w:val="zh-TW" w:eastAsia="zh-TW"/>
+        </w:rPr>
+        <w:t>、学生可以与其他用户互相发送消息</w:t>
+      </w:r>
+      <w:r>
+        <w:rPr>
+          <w:rFonts w:ascii="微软雅黑" w:cs="微软雅黑" w:hAnsi="微软雅黑" w:eastAsia="微软雅黑"/>
+          <w:sz w:val="22"/>
+          <w:szCs w:val="22"/>
+          <w:u w:color="bd6427"/>
+          <w:rtl w:val="0"/>
+          <w:lang w:val="zh-TW" w:eastAsia="zh-TW"/>
+        </w:rPr>
+        <w:t>（私信）</w:t>
+      </w:r>
+      <w:r>
+        <w:rPr>
+          <w:rFonts w:ascii="微软雅黑" w:cs="微软雅黑" w:hAnsi="微软雅黑" w:eastAsia="微软雅黑"/>
+          <w:sz w:val="22"/>
+          <w:szCs w:val="22"/>
+          <w:rtl w:val="0"/>
+          <w:lang w:val="zh-TW" w:eastAsia="zh-TW"/>
+        </w:rPr>
+        <w:t>来讨论问题，不限制与本校范围内，不限制学生和老师。</w:t>
+      </w:r>
+    </w:p>
+    <w:p>
+      <w:pPr>
+        <w:pStyle w:val="列出段落1"/>
+      </w:pPr>
+      <w:r>
+        <w:rPr>
+          <w:rFonts w:ascii="微软雅黑" w:cs="微软雅黑" w:hAnsi="微软雅黑" w:eastAsia="微软雅黑"/>
+          <w:sz w:val="22"/>
+          <w:szCs w:val="22"/>
+          <w:rtl w:val="0"/>
+          <w:lang w:val="en-US"/>
+        </w:rPr>
+        <w:t xml:space="preserve">   vi.</w:t>
+      </w:r>
+      <w:r>
+        <w:rPr>
+          <w:rFonts w:ascii="微软雅黑" w:cs="微软雅黑" w:hAnsi="微软雅黑" w:eastAsia="微软雅黑"/>
+          <w:sz w:val="22"/>
+          <w:szCs w:val="22"/>
+          <w:rtl w:val="0"/>
+          <w:lang w:val="zh-TW" w:eastAsia="zh-TW"/>
+        </w:rPr>
+        <w:t>会员和成员申请：</w:t>
+      </w:r>
+    </w:p>
+    <w:p>
+      <w:pPr>
+        <w:pStyle w:val="列出段落1"/>
+      </w:pPr>
+      <w:r>
+        <w:rPr>
+          <w:rFonts w:ascii="微软雅黑" w:cs="微软雅黑" w:hAnsi="微软雅黑" w:eastAsia="微软雅黑"/>
+          <w:sz w:val="22"/>
+          <w:szCs w:val="22"/>
+          <w:rtl w:val="0"/>
+          <w:lang w:val="en-US"/>
+        </w:rPr>
+        <w:t xml:space="preserve">      1</w:t>
+      </w:r>
+      <w:r>
+        <w:rPr>
+          <w:rFonts w:ascii="微软雅黑" w:cs="微软雅黑" w:hAnsi="微软雅黑" w:eastAsia="微软雅黑"/>
+          <w:sz w:val="22"/>
+          <w:szCs w:val="22"/>
+          <w:rtl w:val="0"/>
+          <w:lang w:val="zh-TW" w:eastAsia="zh-TW"/>
+        </w:rPr>
+        <w:t>、在校大学生自动加入相应校级、院级论坛，专业和班级论坛可申请为成员</w:t>
+      </w:r>
+    </w:p>
+    <w:p>
+      <w:pPr>
+        <w:pStyle w:val="列出段落1"/>
+      </w:pPr>
+      <w:r>
+        <w:rPr>
+          <w:rFonts w:ascii="微软雅黑" w:cs="微软雅黑" w:hAnsi="微软雅黑" w:eastAsia="微软雅黑"/>
+          <w:sz w:val="22"/>
+          <w:szCs w:val="22"/>
+          <w:rtl w:val="0"/>
+          <w:lang w:val="en-US"/>
+        </w:rPr>
+        <w:t>B.</w:t>
+      </w:r>
+      <w:r>
+        <w:rPr>
+          <w:rFonts w:ascii="微软雅黑" w:cs="微软雅黑" w:hAnsi="微软雅黑" w:eastAsia="微软雅黑"/>
+          <w:sz w:val="22"/>
+          <w:szCs w:val="22"/>
+          <w:rtl w:val="0"/>
+          <w:lang w:val="zh-TW" w:eastAsia="zh-TW"/>
+        </w:rPr>
+        <w:t>老师</w:t>
+      </w:r>
+    </w:p>
+    <w:p>
+      <w:pPr>
+        <w:pStyle w:val="列出段落1"/>
+        <w:ind w:firstLine="660"/>
+      </w:pPr>
+      <w:r>
+        <w:rPr>
+          <w:rFonts w:ascii="微软雅黑" w:cs="微软雅黑" w:hAnsi="微软雅黑" w:eastAsia="微软雅黑"/>
+          <w:sz w:val="22"/>
+          <w:szCs w:val="22"/>
+          <w:rtl w:val="0"/>
+          <w:lang w:val="en-US"/>
+        </w:rPr>
+        <w:t>i.</w:t>
+      </w:r>
+      <w:r>
+        <w:rPr>
+          <w:rFonts w:ascii="微软雅黑" w:cs="微软雅黑" w:hAnsi="微软雅黑" w:eastAsia="微软雅黑"/>
+          <w:sz w:val="22"/>
+          <w:szCs w:val="22"/>
+          <w:rtl w:val="0"/>
+          <w:lang w:val="zh-TW" w:eastAsia="zh-TW"/>
+        </w:rPr>
+        <w:t>个人基本信息</w:t>
+      </w:r>
+    </w:p>
+    <w:p>
+      <w:pPr>
+        <w:pStyle w:val="列出段落1"/>
+        <w:ind w:left="420" w:firstLine="420"/>
+      </w:pPr>
+      <w:r>
+        <w:rPr>
+          <w:rFonts w:ascii="微软雅黑" w:cs="微软雅黑" w:hAnsi="微软雅黑" w:eastAsia="微软雅黑"/>
+          <w:sz w:val="22"/>
+          <w:szCs w:val="22"/>
+          <w:rtl w:val="0"/>
+          <w:lang w:val="en-US"/>
+        </w:rPr>
+        <w:t xml:space="preserve"> 1</w:t>
+      </w:r>
+      <w:r>
+        <w:rPr>
+          <w:rFonts w:ascii="微软雅黑" w:cs="微软雅黑" w:hAnsi="微软雅黑" w:eastAsia="微软雅黑"/>
+          <w:sz w:val="22"/>
+          <w:szCs w:val="22"/>
+          <w:rtl w:val="0"/>
+          <w:lang w:val="zh-TW" w:eastAsia="zh-TW"/>
+        </w:rPr>
+        <w:t>、维护基本信息（用户名、真实姓名、所在学校、院系、专业、联系方式）</w:t>
+      </w:r>
+    </w:p>
+    <w:p>
+      <w:pPr>
+        <w:pStyle w:val="列出段落1"/>
+        <w:ind w:left="840" w:firstLine="420"/>
+      </w:pPr>
+      <w:r>
+        <w:rPr>
+          <w:rFonts w:ascii="微软雅黑" w:cs="微软雅黑" w:hAnsi="微软雅黑" w:eastAsia="微软雅黑"/>
+          <w:sz w:val="22"/>
+          <w:szCs w:val="22"/>
+          <w:rtl w:val="0"/>
+          <w:lang w:val="zh-TW" w:eastAsia="zh-TW"/>
+        </w:rPr>
+        <w:t>用户名、联系方式可以修改，其余各项在填写确认之后就不可更改。</w:t>
+      </w:r>
+    </w:p>
+    <w:p>
+      <w:pPr>
+        <w:pStyle w:val="列出段落1"/>
+        <w:ind w:left="840" w:firstLine="420"/>
+      </w:pPr>
+      <w:r>
+        <w:rPr>
+          <w:rFonts w:ascii="微软雅黑" w:cs="微软雅黑" w:hAnsi="微软雅黑" w:eastAsia="微软雅黑"/>
+          <w:sz w:val="22"/>
+          <w:szCs w:val="22"/>
+          <w:rtl w:val="0"/>
+          <w:lang w:val="zh-TW" w:eastAsia="zh-TW"/>
+        </w:rPr>
+        <w:t>（院系与专业的调整需要需要联系学校管理员）</w:t>
+      </w:r>
+    </w:p>
+    <w:p>
+      <w:pPr>
+        <w:pStyle w:val="列出段落1"/>
+      </w:pPr>
+      <w:r>
+        <w:rPr>
+          <w:rFonts w:ascii="微软雅黑" w:cs="微软雅黑" w:hAnsi="微软雅黑" w:eastAsia="微软雅黑"/>
+          <w:sz w:val="22"/>
+          <w:szCs w:val="22"/>
+          <w:rtl w:val="0"/>
+          <w:lang w:val="en-US"/>
+        </w:rPr>
+        <w:t xml:space="preserve">     2</w:t>
+      </w:r>
+      <w:r>
+        <w:rPr>
+          <w:rFonts w:ascii="微软雅黑" w:cs="微软雅黑" w:hAnsi="微软雅黑" w:eastAsia="微软雅黑"/>
+          <w:sz w:val="22"/>
+          <w:szCs w:val="22"/>
+          <w:rtl w:val="0"/>
+          <w:lang w:val="zh-TW" w:eastAsia="zh-TW"/>
+        </w:rPr>
+        <w:t>、浏览自己已发的帖子</w:t>
+      </w:r>
+    </w:p>
+    <w:p>
+      <w:pPr>
+        <w:pStyle w:val="列出段落1"/>
+        <w:ind w:left="420" w:firstLine="420"/>
+      </w:pPr>
+      <w:r>
+        <w:rPr>
+          <w:rFonts w:ascii="微软雅黑" w:cs="微软雅黑" w:hAnsi="微软雅黑" w:eastAsia="微软雅黑"/>
+          <w:sz w:val="22"/>
+          <w:szCs w:val="22"/>
+          <w:rtl w:val="0"/>
+          <w:lang w:val="zh-TW" w:eastAsia="zh-TW"/>
+        </w:rPr>
+        <w:t xml:space="preserve">    可以撤销自己已发的帖子；</w:t>
+      </w:r>
+    </w:p>
+    <w:p>
+      <w:pPr>
+        <w:pStyle w:val="列出段落1"/>
+        <w:ind w:left="840" w:firstLine="420"/>
+      </w:pPr>
+      <w:r>
+        <w:rPr>
+          <w:rFonts w:ascii="微软雅黑" w:cs="微软雅黑" w:hAnsi="微软雅黑" w:eastAsia="微软雅黑"/>
+          <w:sz w:val="22"/>
+          <w:szCs w:val="22"/>
+          <w:rtl w:val="0"/>
+          <w:lang w:val="zh-TW" w:eastAsia="zh-TW"/>
+        </w:rPr>
+        <w:t>可以对已发帖子下的留言进行回复；</w:t>
+      </w:r>
+    </w:p>
+    <w:p>
+      <w:pPr>
+        <w:pStyle w:val="列出段落1"/>
+        <w:ind w:left="840" w:firstLine="420"/>
+      </w:pPr>
+      <w:r>
+        <w:rPr>
+          <w:rFonts w:ascii="微软雅黑" w:cs="微软雅黑" w:hAnsi="微软雅黑" w:eastAsia="微软雅黑"/>
+          <w:sz w:val="22"/>
+          <w:szCs w:val="22"/>
+          <w:rtl w:val="0"/>
+          <w:lang w:val="zh-TW" w:eastAsia="zh-TW"/>
+        </w:rPr>
+        <w:t>可以删除过去的回复；</w:t>
+      </w:r>
+    </w:p>
+    <w:p>
+      <w:pPr>
+        <w:pStyle w:val="列出段落1"/>
+        <w:ind w:left="840" w:firstLine="420"/>
+      </w:pPr>
+      <w:r>
+        <w:rPr>
+          <w:rFonts w:ascii="微软雅黑" w:cs="微软雅黑" w:hAnsi="微软雅黑" w:eastAsia="微软雅黑"/>
+          <w:sz w:val="22"/>
+          <w:szCs w:val="22"/>
+          <w:rtl w:val="0"/>
+          <w:lang w:val="zh-TW" w:eastAsia="zh-TW"/>
+        </w:rPr>
+        <w:t>可以对已发帖子下的留言进行选择性采纳。</w:t>
+      </w:r>
+    </w:p>
+    <w:p>
+      <w:pPr>
+        <w:pStyle w:val="列出段落1"/>
+        <w:ind w:firstLine="660"/>
+      </w:pPr>
+      <w:r>
+        <w:rPr>
+          <w:rFonts w:ascii="微软雅黑" w:cs="微软雅黑" w:hAnsi="微软雅黑" w:eastAsia="微软雅黑"/>
+          <w:sz w:val="22"/>
+          <w:szCs w:val="22"/>
+          <w:rtl w:val="0"/>
+          <w:lang w:val="en-US"/>
+        </w:rPr>
+        <w:t>ii.</w:t>
+      </w:r>
+      <w:r>
+        <w:rPr>
+          <w:rFonts w:ascii="微软雅黑" w:cs="微软雅黑" w:hAnsi="微软雅黑" w:eastAsia="微软雅黑"/>
+          <w:sz w:val="22"/>
+          <w:szCs w:val="22"/>
+          <w:rtl w:val="0"/>
+          <w:lang w:val="zh-TW" w:eastAsia="zh-TW"/>
+        </w:rPr>
+        <w:t>浏览帖子或题库</w:t>
+      </w:r>
+      <w:r>
+        <w:rPr>
+          <w:rFonts w:ascii="微软雅黑" w:cs="微软雅黑" w:hAnsi="微软雅黑" w:eastAsia="微软雅黑"/>
+          <w:sz w:val="22"/>
+          <w:szCs w:val="22"/>
+          <w:u w:color="bd6427"/>
+          <w:rtl w:val="0"/>
+          <w:lang w:val="zh-TW" w:eastAsia="zh-TW"/>
+        </w:rPr>
+        <w:t>（同学生，浏览与搜索功能）</w:t>
+      </w:r>
+    </w:p>
+    <w:p>
+      <w:pPr>
+        <w:pStyle w:val="列出段落1"/>
+        <w:numPr>
+          <w:ilvl w:val="0"/>
+          <w:numId w:val="13"/>
+        </w:numPr>
+        <w:bidi w:val="0"/>
+        <w:ind w:right="0"/>
+        <w:jc w:val="both"/>
+        <w:rPr>
+          <w:rFonts w:ascii="微软雅黑" w:cs="微软雅黑" w:hAnsi="微软雅黑" w:eastAsia="微软雅黑"/>
+          <w:sz w:val="22"/>
+          <w:szCs w:val="22"/>
+          <w:rtl w:val="0"/>
+          <w:lang w:val="zh-TW" w:eastAsia="zh-TW"/>
+        </w:rPr>
+      </w:pPr>
+      <w:r>
+        <w:rPr>
+          <w:rFonts w:ascii="微软雅黑" w:cs="微软雅黑" w:hAnsi="微软雅黑" w:eastAsia="微软雅黑"/>
+          <w:sz w:val="22"/>
+          <w:szCs w:val="22"/>
+          <w:rtl w:val="0"/>
+          <w:lang w:val="zh-TW" w:eastAsia="zh-TW"/>
+        </w:rPr>
+        <w:t>直接根据学校专业，进入该学校专业对应的论坛，进行查看帖子内容；</w:t>
+      </w:r>
+    </w:p>
+    <w:p>
+      <w:pPr>
+        <w:pStyle w:val="列出段落1"/>
+        <w:numPr>
+          <w:ilvl w:val="0"/>
+          <w:numId w:val="13"/>
+        </w:numPr>
+        <w:bidi w:val="0"/>
+        <w:ind w:right="0"/>
+        <w:jc w:val="both"/>
+        <w:rPr>
+          <w:rFonts w:ascii="微软雅黑" w:cs="微软雅黑" w:hAnsi="微软雅黑" w:eastAsia="微软雅黑"/>
+          <w:sz w:val="22"/>
+          <w:szCs w:val="22"/>
+          <w:rtl w:val="0"/>
+          <w:lang w:val="zh-TW" w:eastAsia="zh-TW"/>
+        </w:rPr>
+      </w:pPr>
+      <w:r>
+        <w:rPr>
+          <w:rFonts w:ascii="微软雅黑" w:cs="微软雅黑" w:hAnsi="微软雅黑" w:eastAsia="微软雅黑"/>
+          <w:sz w:val="22"/>
+          <w:szCs w:val="22"/>
+          <w:rtl w:val="0"/>
+          <w:lang w:val="zh-TW" w:eastAsia="zh-TW"/>
+        </w:rPr>
+        <w:t>可以对所浏览的帖子进行回复；</w:t>
+      </w:r>
+    </w:p>
+    <w:p>
+      <w:pPr>
+        <w:pStyle w:val="列出段落1"/>
+        <w:numPr>
+          <w:ilvl w:val="0"/>
+          <w:numId w:val="14"/>
+        </w:numPr>
+        <w:bidi w:val="0"/>
+        <w:ind w:right="0"/>
+        <w:jc w:val="both"/>
+        <w:rPr>
+          <w:rFonts w:ascii="微软雅黑" w:cs="微软雅黑" w:hAnsi="微软雅黑" w:eastAsia="微软雅黑"/>
+          <w:sz w:val="22"/>
+          <w:szCs w:val="22"/>
+          <w:rtl w:val="0"/>
+          <w:lang w:val="zh-TW" w:eastAsia="zh-TW"/>
+        </w:rPr>
+      </w:pPr>
+      <w:r>
+        <w:rPr>
+          <w:rFonts w:ascii="微软雅黑" w:cs="微软雅黑" w:hAnsi="微软雅黑" w:eastAsia="微软雅黑"/>
+          <w:sz w:val="22"/>
+          <w:szCs w:val="22"/>
+          <w:u w:color="bd6427"/>
+          <w:rtl w:val="0"/>
+          <w:lang w:val="zh-TW" w:eastAsia="zh-TW"/>
+        </w:rPr>
+        <w:t>可以对认为经典问题进行投票。（投票权重 大于学生）</w:t>
       </w:r>
     </w:p>
     <w:p>
@@ -1393,75 +1855,48 @@
         <w:jc w:val="both"/>
         <w:rPr>
           <w:rFonts w:ascii="微软雅黑" w:cs="微软雅黑" w:hAnsi="微软雅黑" w:eastAsia="微软雅黑"/>
-          <w:strike w:val="1"/>
-          <w:dstrike w:val="0"/>
-          <w:sz w:val="22"/>
-          <w:szCs w:val="22"/>
-          <w:rtl w:val="0"/>
-          <w:lang w:val="zh-TW" w:eastAsia="zh-TW"/>
-        </w:rPr>
-      </w:pPr>
-      <w:r>
-        <w:rPr>
-          <w:rFonts w:ascii="微软雅黑" w:cs="微软雅黑" w:hAnsi="微软雅黑" w:eastAsia="微软雅黑"/>
-          <w:strike w:val="1"/>
-          <w:dstrike w:val="0"/>
-          <w:sz w:val="22"/>
-          <w:szCs w:val="22"/>
-          <w:rtl w:val="0"/>
-          <w:lang w:val="zh-TW" w:eastAsia="zh-TW"/>
-        </w:rPr>
-        <w:t>可以对所浏览的帖子下的回复进行投票（赞成</w:t>
-      </w:r>
-      <w:r>
-        <w:rPr>
-          <w:rFonts w:ascii="微软雅黑" w:cs="微软雅黑" w:hAnsi="微软雅黑" w:eastAsia="微软雅黑"/>
-          <w:strike w:val="1"/>
-          <w:dstrike w:val="0"/>
+          <w:sz w:val="22"/>
+          <w:szCs w:val="22"/>
+          <w:rtl w:val="0"/>
+          <w:lang w:val="zh-TW" w:eastAsia="zh-TW"/>
+        </w:rPr>
+      </w:pPr>
+      <w:r>
+        <w:rPr>
+          <w:rFonts w:ascii="微软雅黑" w:cs="微软雅黑" w:hAnsi="微软雅黑" w:eastAsia="微软雅黑"/>
+          <w:sz w:val="22"/>
+          <w:szCs w:val="22"/>
+          <w:u w:color="bd6427"/>
+          <w:rtl w:val="0"/>
+          <w:lang w:val="zh-TW" w:eastAsia="zh-TW"/>
+        </w:rPr>
+        <w:t>对于讨论类帖子，可以对认为不合适的回帖进行举报。</w:t>
+      </w:r>
+    </w:p>
+    <w:p>
+      <w:pPr>
+        <w:pStyle w:val="列出段落1"/>
+        <w:ind w:firstLine="660"/>
+      </w:pPr>
+      <w:r>
+        <w:rPr>
+          <w:rFonts w:ascii="微软雅黑" w:cs="微软雅黑" w:hAnsi="微软雅黑" w:eastAsia="微软雅黑"/>
           <w:sz w:val="22"/>
           <w:szCs w:val="22"/>
           <w:rtl w:val="0"/>
           <w:lang w:val="en-US"/>
         </w:rPr>
-        <w:t>/</w:t>
-      </w:r>
-      <w:r>
-        <w:rPr>
-          <w:rFonts w:ascii="微软雅黑" w:cs="微软雅黑" w:hAnsi="微软雅黑" w:eastAsia="微软雅黑"/>
-          <w:strike w:val="1"/>
-          <w:dstrike w:val="0"/>
-          <w:sz w:val="22"/>
-          <w:szCs w:val="22"/>
-          <w:rtl w:val="0"/>
-          <w:lang w:val="zh-TW" w:eastAsia="zh-TW"/>
-        </w:rPr>
-        <w:t>反对），并交由学校管理员评审</w:t>
-      </w:r>
-    </w:p>
-    <w:p>
-      <w:pPr>
-        <w:pStyle w:val="列出段落1"/>
-        <w:ind w:firstLine="660"/>
-      </w:pPr>
-      <w:r>
-        <w:rPr>
-          <w:rFonts w:ascii="微软雅黑" w:cs="微软雅黑" w:hAnsi="微软雅黑" w:eastAsia="微软雅黑"/>
-          <w:sz w:val="22"/>
-          <w:szCs w:val="22"/>
-          <w:rtl w:val="0"/>
-          <w:lang w:val="en-US"/>
-        </w:rPr>
-        <w:t>iv.</w:t>
-      </w:r>
-      <w:r>
-        <w:rPr>
-          <w:rFonts w:ascii="微软雅黑" w:cs="微软雅黑" w:hAnsi="微软雅黑" w:eastAsia="微软雅黑"/>
-          <w:sz w:val="22"/>
-          <w:szCs w:val="22"/>
-          <w:rtl w:val="0"/>
-          <w:lang w:val="zh-TW" w:eastAsia="zh-TW"/>
-        </w:rPr>
-        <w:t>加入课堂</w:t>
+        <w:t>iii.</w:t>
+      </w:r>
+      <w:r>
+        <w:rPr>
+          <w:rFonts w:ascii="微软雅黑" w:cs="微软雅黑" w:hAnsi="微软雅黑" w:eastAsia="微软雅黑"/>
+          <w:sz w:val="22"/>
+          <w:szCs w:val="22"/>
+          <w:rtl w:val="0"/>
+          <w:lang w:val="zh-TW" w:eastAsia="zh-TW"/>
+        </w:rPr>
+        <w:t>建立课堂</w:t>
       </w:r>
     </w:p>
     <w:p>
@@ -1469,7 +1904,7 @@
         <w:pStyle w:val="列出段落1"/>
         <w:numPr>
           <w:ilvl w:val="0"/>
-          <w:numId w:val="11"/>
+          <w:numId w:val="16"/>
         </w:numPr>
         <w:bidi w:val="0"/>
         <w:ind w:right="0"/>
@@ -1490,7 +1925,7 @@
           <w:rtl w:val="0"/>
           <w:lang w:val="zh-TW" w:eastAsia="zh-TW"/>
         </w:rPr>
-        <w:t>学生可以加入自己所选课程的对应课堂；</w:t>
+        <w:t>根据自己所教授的课程开设对应的课堂；</w:t>
       </w:r>
     </w:p>
     <w:p>
@@ -1498,7 +1933,7 @@
         <w:pStyle w:val="列出段落1"/>
         <w:numPr>
           <w:ilvl w:val="0"/>
-          <w:numId w:val="11"/>
+          <w:numId w:val="16"/>
         </w:numPr>
         <w:bidi w:val="0"/>
         <w:ind w:right="0"/>
@@ -1519,433 +1954,28 @@
           <w:rtl w:val="0"/>
           <w:lang w:val="zh-TW" w:eastAsia="zh-TW"/>
         </w:rPr>
-        <w:t>学生也可以加入任意自己感兴趣的课程的课堂，需要对应老师的批准。</w:t>
-      </w:r>
-    </w:p>
-    <w:p>
-      <w:pPr>
-        <w:pStyle w:val="列出段落1"/>
-      </w:pPr>
-      <w:r>
-        <w:rPr>
-          <w:rFonts w:ascii="微软雅黑" w:cs="微软雅黑" w:hAnsi="微软雅黑" w:eastAsia="微软雅黑"/>
-          <w:sz w:val="22"/>
-          <w:szCs w:val="22"/>
-          <w:rtl w:val="0"/>
-          <w:lang w:val="en-US"/>
-        </w:rPr>
-        <w:t xml:space="preserve">  v.</w:t>
-      </w:r>
-      <w:r>
-        <w:rPr>
-          <w:rFonts w:ascii="微软雅黑" w:cs="微软雅黑" w:hAnsi="微软雅黑" w:eastAsia="微软雅黑"/>
-          <w:sz w:val="22"/>
-          <w:szCs w:val="22"/>
-          <w:rtl w:val="0"/>
-          <w:lang w:val="zh-TW" w:eastAsia="zh-TW"/>
-        </w:rPr>
-        <w:t>在线讨论</w:t>
-      </w:r>
-    </w:p>
-    <w:p>
-      <w:pPr>
-        <w:pStyle w:val="列出段落1"/>
-        <w:ind w:left="420" w:firstLine="420"/>
-      </w:pPr>
-      <w:r>
-        <w:rPr>
-          <w:rFonts w:ascii="微软雅黑" w:cs="微软雅黑" w:hAnsi="微软雅黑" w:eastAsia="微软雅黑"/>
-          <w:sz w:val="22"/>
-          <w:szCs w:val="22"/>
-          <w:rtl w:val="0"/>
-          <w:lang w:val="en-US"/>
-        </w:rPr>
-        <w:t xml:space="preserve">  1</w:t>
-      </w:r>
-      <w:r>
-        <w:rPr>
-          <w:rFonts w:ascii="微软雅黑" w:cs="微软雅黑" w:hAnsi="微软雅黑" w:eastAsia="微软雅黑"/>
-          <w:sz w:val="22"/>
-          <w:szCs w:val="22"/>
-          <w:rtl w:val="0"/>
-          <w:lang w:val="zh-TW" w:eastAsia="zh-TW"/>
-        </w:rPr>
-        <w:t>、</w:t>
-      </w:r>
-      <w:r>
-        <w:rPr>
-          <w:rFonts w:ascii="微软雅黑" w:cs="微软雅黑" w:hAnsi="微软雅黑" w:eastAsia="微软雅黑"/>
-          <w:strike w:val="1"/>
-          <w:dstrike w:val="0"/>
-          <w:sz w:val="22"/>
-          <w:szCs w:val="22"/>
-          <w:rtl w:val="0"/>
-          <w:lang w:val="zh-TW" w:eastAsia="zh-TW"/>
-        </w:rPr>
-        <w:t>学生可以申请加某些用户为好友；</w:t>
-      </w:r>
-    </w:p>
-    <w:p>
-      <w:pPr>
-        <w:pStyle w:val="列出段落1"/>
-        <w:ind w:left="420" w:firstLine="420"/>
-      </w:pPr>
-      <w:r>
-        <w:rPr>
-          <w:rFonts w:ascii="微软雅黑" w:cs="微软雅黑" w:hAnsi="微软雅黑" w:eastAsia="微软雅黑"/>
-          <w:sz w:val="22"/>
-          <w:szCs w:val="22"/>
-          <w:rtl w:val="0"/>
-          <w:lang w:val="en-US"/>
-        </w:rPr>
-        <w:t xml:space="preserve">  2</w:t>
-      </w:r>
-      <w:r>
-        <w:rPr>
-          <w:rFonts w:ascii="微软雅黑" w:cs="微软雅黑" w:hAnsi="微软雅黑" w:eastAsia="微软雅黑"/>
-          <w:sz w:val="22"/>
-          <w:szCs w:val="22"/>
-          <w:rtl w:val="0"/>
-          <w:lang w:val="zh-TW" w:eastAsia="zh-TW"/>
-        </w:rPr>
-        <w:t>、学生可以与其他用户互相发送消息</w:t>
-      </w:r>
-      <w:r>
-        <w:rPr>
-          <w:rFonts w:ascii="微软雅黑" w:cs="微软雅黑" w:hAnsi="微软雅黑" w:eastAsia="微软雅黑"/>
-          <w:color w:val="bd6427"/>
-          <w:sz w:val="22"/>
-          <w:szCs w:val="22"/>
-          <w:rtl w:val="0"/>
-          <w:lang w:val="zh-CN" w:eastAsia="zh-CN"/>
-        </w:rPr>
-        <w:t>（私信）</w:t>
-      </w:r>
-      <w:r>
-        <w:rPr>
-          <w:rFonts w:ascii="微软雅黑" w:cs="微软雅黑" w:hAnsi="微软雅黑" w:eastAsia="微软雅黑"/>
-          <w:sz w:val="22"/>
-          <w:szCs w:val="22"/>
-          <w:rtl w:val="0"/>
-          <w:lang w:val="zh-TW" w:eastAsia="zh-TW"/>
-        </w:rPr>
-        <w:t>来讨论问题，不限制与本校范围内，</w:t>
-      </w:r>
-      <w:r>
-        <w:rPr>
-          <w:rFonts w:ascii="微软雅黑" w:cs="微软雅黑" w:hAnsi="微软雅黑" w:eastAsia="微软雅黑"/>
-          <w:sz w:val="22"/>
-          <w:szCs w:val="22"/>
-          <w:lang w:val="en-US"/>
-        </w:rPr>
-        <w:tab/>
-      </w:r>
-      <w:r>
-        <w:rPr>
-          <w:rFonts w:ascii="微软雅黑" w:cs="微软雅黑" w:hAnsi="微软雅黑" w:eastAsia="微软雅黑"/>
-          <w:sz w:val="22"/>
-          <w:szCs w:val="22"/>
-          <w:rtl w:val="0"/>
-          <w:lang w:val="zh-TW" w:eastAsia="zh-TW"/>
-        </w:rPr>
-        <w:t>不限制学生和老师。</w:t>
-      </w:r>
-    </w:p>
-    <w:p>
-      <w:pPr>
-        <w:pStyle w:val="列出段落1"/>
-      </w:pPr>
-      <w:r>
-        <w:rPr>
-          <w:rFonts w:ascii="微软雅黑" w:cs="微软雅黑" w:hAnsi="微软雅黑" w:eastAsia="微软雅黑"/>
-          <w:sz w:val="22"/>
-          <w:szCs w:val="22"/>
-          <w:rtl w:val="0"/>
-          <w:lang w:val="en-US"/>
-        </w:rPr>
-        <w:t xml:space="preserve">   vi.</w:t>
-      </w:r>
-      <w:r>
-        <w:rPr>
-          <w:rFonts w:ascii="微软雅黑" w:cs="微软雅黑" w:hAnsi="微软雅黑" w:eastAsia="微软雅黑"/>
-          <w:sz w:val="22"/>
-          <w:szCs w:val="22"/>
-          <w:rtl w:val="0"/>
-          <w:lang w:val="zh-TW" w:eastAsia="zh-TW"/>
-        </w:rPr>
-        <w:t>会员和成员申请：</w:t>
-      </w:r>
-    </w:p>
-    <w:p>
-      <w:pPr>
-        <w:pStyle w:val="列出段落1"/>
-      </w:pPr>
-      <w:r>
-        <w:rPr>
-          <w:rFonts w:ascii="微软雅黑" w:cs="微软雅黑" w:hAnsi="微软雅黑" w:eastAsia="微软雅黑"/>
-          <w:sz w:val="22"/>
-          <w:szCs w:val="22"/>
-          <w:rtl w:val="0"/>
-          <w:lang w:val="en-US"/>
-        </w:rPr>
-        <w:t xml:space="preserve">      1</w:t>
-      </w:r>
-      <w:r>
-        <w:rPr>
-          <w:rFonts w:ascii="微软雅黑" w:cs="微软雅黑" w:hAnsi="微软雅黑" w:eastAsia="微软雅黑"/>
-          <w:sz w:val="22"/>
-          <w:szCs w:val="22"/>
-          <w:rtl w:val="0"/>
-          <w:lang w:val="zh-TW" w:eastAsia="zh-TW"/>
-        </w:rPr>
-        <w:t>、在校大学生自动加入相应校级、院级论坛，专业和班级论坛可申请为成员，</w:t>
-      </w:r>
-      <w:r>
-        <w:rPr>
-          <w:rFonts w:ascii="微软雅黑" w:cs="微软雅黑" w:hAnsi="微软雅黑" w:eastAsia="微软雅黑"/>
-          <w:strike w:val="1"/>
-          <w:dstrike w:val="0"/>
-          <w:sz w:val="22"/>
-          <w:szCs w:val="22"/>
-          <w:rtl w:val="0"/>
-          <w:lang w:val="zh-TW" w:eastAsia="zh-TW"/>
-        </w:rPr>
-        <w:t>平台会员任意用户可申请。</w:t>
-      </w:r>
-    </w:p>
-    <w:p>
-      <w:pPr>
-        <w:pStyle w:val="列出段落1"/>
-      </w:pPr>
-      <w:r>
-        <w:rPr>
-          <w:rFonts w:ascii="微软雅黑" w:cs="微软雅黑" w:hAnsi="微软雅黑" w:eastAsia="微软雅黑"/>
-          <w:sz w:val="22"/>
-          <w:szCs w:val="22"/>
-          <w:rtl w:val="0"/>
-          <w:lang w:val="en-US"/>
-        </w:rPr>
-        <w:t>B.</w:t>
-      </w:r>
-      <w:r>
-        <w:rPr>
-          <w:rFonts w:ascii="微软雅黑" w:cs="微软雅黑" w:hAnsi="微软雅黑" w:eastAsia="微软雅黑"/>
-          <w:sz w:val="22"/>
-          <w:szCs w:val="22"/>
-          <w:rtl w:val="0"/>
-          <w:lang w:val="zh-TW" w:eastAsia="zh-TW"/>
-        </w:rPr>
-        <w:t>老师</w:t>
-      </w:r>
-    </w:p>
-    <w:p>
-      <w:pPr>
-        <w:pStyle w:val="列出段落1"/>
-        <w:ind w:firstLine="660"/>
-      </w:pPr>
-      <w:r>
-        <w:rPr>
-          <w:rFonts w:ascii="微软雅黑" w:cs="微软雅黑" w:hAnsi="微软雅黑" w:eastAsia="微软雅黑"/>
-          <w:sz w:val="22"/>
-          <w:szCs w:val="22"/>
-          <w:rtl w:val="0"/>
-          <w:lang w:val="en-US"/>
-        </w:rPr>
-        <w:t>i.</w:t>
-      </w:r>
-      <w:r>
-        <w:rPr>
-          <w:rFonts w:ascii="微软雅黑" w:cs="微软雅黑" w:hAnsi="微软雅黑" w:eastAsia="微软雅黑"/>
-          <w:sz w:val="22"/>
-          <w:szCs w:val="22"/>
-          <w:rtl w:val="0"/>
-          <w:lang w:val="zh-TW" w:eastAsia="zh-TW"/>
-        </w:rPr>
-        <w:t>个人基本信息</w:t>
-      </w:r>
-    </w:p>
-    <w:p>
-      <w:pPr>
-        <w:pStyle w:val="列出段落1"/>
-        <w:ind w:left="420" w:firstLine="420"/>
-      </w:pPr>
-      <w:r>
-        <w:rPr>
-          <w:rFonts w:ascii="微软雅黑" w:cs="微软雅黑" w:hAnsi="微软雅黑" w:eastAsia="微软雅黑"/>
-          <w:sz w:val="22"/>
-          <w:szCs w:val="22"/>
-          <w:rtl w:val="0"/>
-          <w:lang w:val="en-US"/>
-        </w:rPr>
-        <w:t xml:space="preserve"> 1</w:t>
-      </w:r>
-      <w:r>
-        <w:rPr>
-          <w:rFonts w:ascii="微软雅黑" w:cs="微软雅黑" w:hAnsi="微软雅黑" w:eastAsia="微软雅黑"/>
-          <w:sz w:val="22"/>
-          <w:szCs w:val="22"/>
-          <w:rtl w:val="0"/>
-          <w:lang w:val="zh-TW" w:eastAsia="zh-TW"/>
-        </w:rPr>
-        <w:t>、维护基本信息（用户名、真实姓名、所在学校、院系、专业、联系方式）</w:t>
-      </w:r>
-    </w:p>
-    <w:p>
-      <w:pPr>
-        <w:pStyle w:val="列出段落1"/>
-        <w:ind w:left="840" w:firstLine="420"/>
-      </w:pPr>
-      <w:r>
-        <w:rPr>
-          <w:rFonts w:ascii="微软雅黑" w:cs="微软雅黑" w:hAnsi="微软雅黑" w:eastAsia="微软雅黑"/>
-          <w:sz w:val="22"/>
-          <w:szCs w:val="22"/>
-          <w:rtl w:val="0"/>
-          <w:lang w:val="zh-TW" w:eastAsia="zh-TW"/>
-        </w:rPr>
-        <w:t>用户名、联系方式可以修改，其余各项在填写确认之后就不可更改。</w:t>
-      </w:r>
-    </w:p>
-    <w:p>
-      <w:pPr>
-        <w:pStyle w:val="列出段落1"/>
-        <w:ind w:left="840" w:firstLine="420"/>
-      </w:pPr>
-      <w:r>
-        <w:rPr>
-          <w:rFonts w:ascii="微软雅黑" w:cs="微软雅黑" w:hAnsi="微软雅黑" w:eastAsia="微软雅黑"/>
-          <w:sz w:val="22"/>
-          <w:szCs w:val="22"/>
-          <w:rtl w:val="0"/>
-          <w:lang w:val="zh-TW" w:eastAsia="zh-TW"/>
-        </w:rPr>
-        <w:t>（院系与专业的调整需要需要联系学校管理员）</w:t>
-      </w:r>
-    </w:p>
-    <w:p>
-      <w:pPr>
-        <w:pStyle w:val="列出段落1"/>
-      </w:pPr>
-      <w:r>
-        <w:rPr>
-          <w:rFonts w:ascii="微软雅黑" w:cs="微软雅黑" w:hAnsi="微软雅黑" w:eastAsia="微软雅黑"/>
-          <w:sz w:val="22"/>
-          <w:szCs w:val="22"/>
-          <w:rtl w:val="0"/>
-          <w:lang w:val="en-US"/>
-        </w:rPr>
-        <w:t xml:space="preserve">     2</w:t>
-      </w:r>
-      <w:r>
-        <w:rPr>
-          <w:rFonts w:ascii="微软雅黑" w:cs="微软雅黑" w:hAnsi="微软雅黑" w:eastAsia="微软雅黑"/>
-          <w:sz w:val="22"/>
-          <w:szCs w:val="22"/>
-          <w:rtl w:val="0"/>
-          <w:lang w:val="zh-TW" w:eastAsia="zh-TW"/>
-        </w:rPr>
-        <w:t>、浏览自己已发的帖子</w:t>
-      </w:r>
-    </w:p>
-    <w:p>
-      <w:pPr>
-        <w:pStyle w:val="列出段落1"/>
-        <w:ind w:left="420" w:firstLine="420"/>
-      </w:pPr>
-      <w:r>
-        <w:rPr>
-          <w:rFonts w:ascii="微软雅黑" w:cs="微软雅黑" w:hAnsi="微软雅黑" w:eastAsia="微软雅黑"/>
-          <w:sz w:val="22"/>
-          <w:szCs w:val="22"/>
-          <w:rtl w:val="0"/>
-          <w:lang w:val="zh-TW" w:eastAsia="zh-TW"/>
-        </w:rPr>
-        <w:t xml:space="preserve">    可以撤销自己已发的帖子；</w:t>
-      </w:r>
-    </w:p>
-    <w:p>
-      <w:pPr>
-        <w:pStyle w:val="列出段落1"/>
-        <w:ind w:left="840" w:firstLine="420"/>
-      </w:pPr>
-      <w:r>
-        <w:rPr>
-          <w:rFonts w:ascii="微软雅黑" w:cs="微软雅黑" w:hAnsi="微软雅黑" w:eastAsia="微软雅黑"/>
-          <w:sz w:val="22"/>
-          <w:szCs w:val="22"/>
-          <w:rtl w:val="0"/>
-          <w:lang w:val="zh-TW" w:eastAsia="zh-TW"/>
-        </w:rPr>
-        <w:t>可以对已发帖子下的留言进行回复；</w:t>
-      </w:r>
-    </w:p>
-    <w:p>
-      <w:pPr>
-        <w:pStyle w:val="列出段落1"/>
-        <w:ind w:left="840" w:firstLine="420"/>
-      </w:pPr>
-      <w:r>
-        <w:rPr>
-          <w:rFonts w:ascii="微软雅黑" w:cs="微软雅黑" w:hAnsi="微软雅黑" w:eastAsia="微软雅黑"/>
-          <w:sz w:val="22"/>
-          <w:szCs w:val="22"/>
-          <w:rtl w:val="0"/>
-          <w:lang w:val="zh-TW" w:eastAsia="zh-TW"/>
-        </w:rPr>
-        <w:t>可以删除过去的回复；</w:t>
-      </w:r>
-    </w:p>
-    <w:p>
-      <w:pPr>
-        <w:pStyle w:val="列出段落1"/>
-        <w:ind w:left="840" w:firstLine="420"/>
-      </w:pPr>
-      <w:r>
-        <w:rPr>
-          <w:rFonts w:ascii="微软雅黑" w:cs="微软雅黑" w:hAnsi="微软雅黑" w:eastAsia="微软雅黑"/>
-          <w:sz w:val="22"/>
-          <w:szCs w:val="22"/>
-          <w:rtl w:val="0"/>
-          <w:lang w:val="zh-TW" w:eastAsia="zh-TW"/>
-        </w:rPr>
-        <w:t>可以对已发帖子下的留言进行选择性采纳。</w:t>
-      </w:r>
-    </w:p>
-    <w:p>
-      <w:pPr>
-        <w:pStyle w:val="列出段落1"/>
-        <w:ind w:firstLine="660"/>
-      </w:pPr>
-      <w:r>
-        <w:rPr>
-          <w:rFonts w:ascii="微软雅黑" w:cs="微软雅黑" w:hAnsi="微软雅黑" w:eastAsia="微软雅黑"/>
-          <w:sz w:val="22"/>
-          <w:szCs w:val="22"/>
-          <w:rtl w:val="0"/>
-          <w:lang w:val="en-US"/>
-        </w:rPr>
-        <w:t>ii.</w:t>
-      </w:r>
-      <w:r>
-        <w:rPr>
-          <w:rFonts w:ascii="微软雅黑" w:cs="微软雅黑" w:hAnsi="微软雅黑" w:eastAsia="微软雅黑"/>
-          <w:sz w:val="22"/>
-          <w:szCs w:val="22"/>
-          <w:rtl w:val="0"/>
-          <w:lang w:val="zh-TW" w:eastAsia="zh-TW"/>
-        </w:rPr>
-        <w:t>浏览帖子或题库</w:t>
-      </w:r>
-      <w:r>
-        <w:rPr>
-          <w:rFonts w:ascii="微软雅黑" w:cs="微软雅黑" w:hAnsi="微软雅黑" w:eastAsia="微软雅黑"/>
-          <w:color w:val="bd6427"/>
-          <w:sz w:val="22"/>
-          <w:szCs w:val="22"/>
-          <w:rtl w:val="0"/>
-          <w:lang w:val="zh-CN" w:eastAsia="zh-CN"/>
-        </w:rPr>
-        <w:t>（同学生，浏览与搜索功能）</w:t>
+        <w:t>上传课程</w:t>
+      </w:r>
+      <w:r>
+        <w:rPr>
+          <w:rFonts w:ascii="微软雅黑" w:cs="微软雅黑" w:hAnsi="微软雅黑" w:eastAsia="微软雅黑"/>
+          <w:sz w:val="22"/>
+          <w:szCs w:val="22"/>
+          <w:u w:color="bd6427"/>
+          <w:rtl w:val="0"/>
+          <w:lang w:val="zh-TW" w:eastAsia="zh-TW"/>
+        </w:rPr>
+        <w:t>文件</w:t>
+      </w:r>
+      <w:r>
+        <w:rPr>
+          <w:rFonts w:ascii="微软雅黑" w:cs="微软雅黑" w:hAnsi="微软雅黑" w:eastAsia="微软雅黑"/>
+          <w:sz w:val="22"/>
+          <w:szCs w:val="22"/>
+          <w:rtl w:val="0"/>
+          <w:lang w:val="zh-TW" w:eastAsia="zh-TW"/>
+        </w:rPr>
+        <w:t>供学生参考；</w:t>
       </w:r>
     </w:p>
     <w:p>
@@ -1953,7 +1983,7 @@
         <w:pStyle w:val="列出段落1"/>
         <w:numPr>
           <w:ilvl w:val="0"/>
-          <w:numId w:val="13"/>
+          <w:numId w:val="16"/>
         </w:numPr>
         <w:bidi w:val="0"/>
         <w:ind w:right="0"/>
@@ -1974,7 +2004,266 @@
           <w:rtl w:val="0"/>
           <w:lang w:val="zh-TW" w:eastAsia="zh-TW"/>
         </w:rPr>
-        <w:t>直接根据学校专业，进入该学校专业对应的论坛，进行查看帖子内容；</w:t>
+        <w:t>对于学生加入课堂的申请进行选择性批准；</w:t>
+      </w:r>
+    </w:p>
+    <w:p>
+      <w:pPr>
+        <w:pStyle w:val="列出段落1"/>
+      </w:pPr>
+      <w:r>
+        <w:rPr>
+          <w:rFonts w:ascii="微软雅黑" w:cs="微软雅黑" w:hAnsi="微软雅黑" w:eastAsia="微软雅黑"/>
+          <w:sz w:val="22"/>
+          <w:szCs w:val="22"/>
+          <w:rtl w:val="0"/>
+          <w:lang w:val="en-US"/>
+        </w:rPr>
+        <w:t xml:space="preserve">  iv.</w:t>
+      </w:r>
+      <w:r>
+        <w:rPr>
+          <w:rFonts w:ascii="微软雅黑" w:cs="微软雅黑" w:hAnsi="微软雅黑" w:eastAsia="微软雅黑"/>
+          <w:sz w:val="22"/>
+          <w:szCs w:val="22"/>
+          <w:rtl w:val="0"/>
+          <w:lang w:val="zh-TW" w:eastAsia="zh-TW"/>
+        </w:rPr>
+        <w:t>在线讨论</w:t>
+      </w:r>
+    </w:p>
+    <w:p>
+      <w:pPr>
+        <w:pStyle w:val="列出段落1"/>
+        <w:ind w:left="420" w:firstLine="420"/>
+      </w:pPr>
+      <w:r>
+        <w:rPr>
+          <w:rFonts w:ascii="微软雅黑" w:cs="微软雅黑" w:hAnsi="微软雅黑" w:eastAsia="微软雅黑"/>
+          <w:sz w:val="22"/>
+          <w:szCs w:val="22"/>
+          <w:rtl w:val="0"/>
+          <w:lang w:val="en-US"/>
+        </w:rPr>
+        <w:t xml:space="preserve">  1</w:t>
+      </w:r>
+      <w:r>
+        <w:rPr>
+          <w:rFonts w:ascii="微软雅黑" w:cs="微软雅黑" w:hAnsi="微软雅黑" w:eastAsia="微软雅黑"/>
+          <w:sz w:val="22"/>
+          <w:szCs w:val="22"/>
+          <w:rtl w:val="0"/>
+          <w:lang w:val="zh-TW" w:eastAsia="zh-TW"/>
+        </w:rPr>
+        <w:t>、对于学生发来的私信问题，给予解答；</w:t>
+      </w:r>
+    </w:p>
+    <w:p>
+      <w:pPr>
+        <w:pStyle w:val="列出段落1"/>
+      </w:pPr>
+      <w:r>
+        <w:rPr>
+          <w:rFonts w:ascii="微软雅黑" w:cs="微软雅黑" w:hAnsi="微软雅黑" w:eastAsia="微软雅黑"/>
+          <w:sz w:val="22"/>
+          <w:szCs w:val="22"/>
+          <w:rtl w:val="0"/>
+          <w:lang w:val="en-US"/>
+        </w:rPr>
+        <w:t xml:space="preserve">  v.</w:t>
+      </w:r>
+      <w:r>
+        <w:rPr>
+          <w:rFonts w:ascii="微软雅黑" w:cs="微软雅黑" w:hAnsi="微软雅黑" w:eastAsia="微软雅黑"/>
+          <w:sz w:val="22"/>
+          <w:szCs w:val="22"/>
+          <w:rtl w:val="0"/>
+          <w:lang w:val="zh-TW" w:eastAsia="zh-TW"/>
+        </w:rPr>
+        <w:t>申请管理员</w:t>
+      </w:r>
+    </w:p>
+    <w:p>
+      <w:pPr>
+        <w:pStyle w:val="列出段落1"/>
+        <w:ind w:left="420" w:firstLine="420"/>
+      </w:pPr>
+      <w:r>
+        <w:rPr>
+          <w:rFonts w:ascii="微软雅黑" w:cs="微软雅黑" w:hAnsi="微软雅黑" w:eastAsia="微软雅黑"/>
+          <w:sz w:val="22"/>
+          <w:szCs w:val="22"/>
+          <w:rtl w:val="0"/>
+          <w:lang w:val="en-US"/>
+        </w:rPr>
+        <w:t xml:space="preserve">  1</w:t>
+      </w:r>
+      <w:r>
+        <w:rPr>
+          <w:rFonts w:ascii="微软雅黑" w:cs="微软雅黑" w:hAnsi="微软雅黑" w:eastAsia="微软雅黑"/>
+          <w:sz w:val="22"/>
+          <w:szCs w:val="22"/>
+          <w:rtl w:val="0"/>
+          <w:lang w:val="zh-TW" w:eastAsia="zh-TW"/>
+        </w:rPr>
+        <w:t>、申请学校论坛的管理员身份；</w:t>
+      </w:r>
+    </w:p>
+    <w:p>
+      <w:pPr>
+        <w:pStyle w:val="列出段落1"/>
+      </w:pPr>
+      <w:r>
+        <w:rPr>
+          <w:rFonts w:ascii="微软雅黑" w:cs="微软雅黑" w:hAnsi="微软雅黑" w:eastAsia="微软雅黑"/>
+          <w:sz w:val="22"/>
+          <w:szCs w:val="22"/>
+          <w:rtl w:val="0"/>
+          <w:lang w:val="en-US"/>
+        </w:rPr>
+        <w:t>C.</w:t>
+      </w:r>
+      <w:r>
+        <w:rPr>
+          <w:rFonts w:ascii="微软雅黑" w:cs="微软雅黑" w:hAnsi="微软雅黑" w:eastAsia="微软雅黑"/>
+          <w:sz w:val="22"/>
+          <w:szCs w:val="22"/>
+          <w:rtl w:val="0"/>
+          <w:lang w:val="zh-TW" w:eastAsia="zh-TW"/>
+        </w:rPr>
+        <w:t>学校管理人员</w:t>
+      </w:r>
+    </w:p>
+    <w:p>
+      <w:pPr>
+        <w:pStyle w:val="列出段落1"/>
+        <w:ind w:firstLine="0"/>
+      </w:pPr>
+      <w:r>
+        <w:rPr>
+          <w:rFonts w:ascii="微软雅黑" w:cs="微软雅黑" w:hAnsi="微软雅黑" w:eastAsia="微软雅黑"/>
+          <w:sz w:val="22"/>
+          <w:szCs w:val="22"/>
+          <w:rtl w:val="0"/>
+          <w:lang w:val="en-US"/>
+        </w:rPr>
+        <w:t xml:space="preserve">      i.</w:t>
+      </w:r>
+      <w:r>
+        <w:rPr>
+          <w:rFonts w:ascii="微软雅黑" w:cs="微软雅黑" w:hAnsi="微软雅黑" w:eastAsia="微软雅黑"/>
+          <w:sz w:val="22"/>
+          <w:szCs w:val="22"/>
+          <w:rtl w:val="0"/>
+          <w:lang w:val="zh-TW" w:eastAsia="zh-TW"/>
+        </w:rPr>
+        <w:t>修改学校用户信息</w:t>
+      </w:r>
+    </w:p>
+    <w:p>
+      <w:pPr>
+        <w:pStyle w:val="列出段落1"/>
+        <w:ind w:left="420" w:firstLine="420"/>
+      </w:pPr>
+      <w:r>
+        <w:rPr>
+          <w:rFonts w:ascii="微软雅黑" w:cs="微软雅黑" w:hAnsi="微软雅黑" w:eastAsia="微软雅黑"/>
+          <w:sz w:val="22"/>
+          <w:szCs w:val="22"/>
+          <w:rtl w:val="0"/>
+          <w:lang w:val="en-US"/>
+        </w:rPr>
+        <w:t xml:space="preserve">  1</w:t>
+      </w:r>
+      <w:r>
+        <w:rPr>
+          <w:rFonts w:ascii="微软雅黑" w:cs="微软雅黑" w:hAnsi="微软雅黑" w:eastAsia="微软雅黑"/>
+          <w:sz w:val="22"/>
+          <w:szCs w:val="22"/>
+          <w:rtl w:val="0"/>
+          <w:lang w:val="zh-TW" w:eastAsia="zh-TW"/>
+        </w:rPr>
+        <w:t>、修改学生院系与专业；</w:t>
+      </w:r>
+    </w:p>
+    <w:p>
+      <w:pPr>
+        <w:pStyle w:val="列出段落1"/>
+        <w:ind w:firstLine="1100"/>
+      </w:pPr>
+      <w:r>
+        <w:rPr>
+          <w:rFonts w:ascii="微软雅黑" w:cs="微软雅黑" w:hAnsi="微软雅黑" w:eastAsia="微软雅黑"/>
+          <w:sz w:val="22"/>
+          <w:szCs w:val="22"/>
+          <w:rtl w:val="0"/>
+          <w:lang w:val="en-US"/>
+        </w:rPr>
+        <w:t>2</w:t>
+      </w:r>
+      <w:r>
+        <w:rPr>
+          <w:rFonts w:ascii="微软雅黑" w:cs="微软雅黑" w:hAnsi="微软雅黑" w:eastAsia="微软雅黑"/>
+          <w:sz w:val="22"/>
+          <w:szCs w:val="22"/>
+          <w:rtl w:val="0"/>
+          <w:lang w:val="zh-TW" w:eastAsia="zh-TW"/>
+        </w:rPr>
+        <w:t>、修改教师院系与专业。</w:t>
+      </w:r>
+    </w:p>
+    <w:p>
+      <w:pPr>
+        <w:pStyle w:val="列出段落1"/>
+        <w:ind w:firstLine="418"/>
+      </w:pPr>
+      <w:r>
+        <w:rPr>
+          <w:rFonts w:ascii="微软雅黑" w:cs="微软雅黑" w:hAnsi="微软雅黑" w:eastAsia="微软雅黑"/>
+          <w:sz w:val="22"/>
+          <w:szCs w:val="22"/>
+          <w:rtl w:val="0"/>
+          <w:lang w:val="en-US"/>
+        </w:rPr>
+        <w:tab/>
+        <w:t xml:space="preserve">  ii.</w:t>
+      </w:r>
+      <w:r>
+        <w:rPr>
+          <w:rFonts w:ascii="微软雅黑" w:cs="微软雅黑" w:hAnsi="微软雅黑" w:eastAsia="微软雅黑"/>
+          <w:sz w:val="22"/>
+          <w:szCs w:val="22"/>
+          <w:rtl w:val="0"/>
+          <w:lang w:val="zh-TW" w:eastAsia="zh-TW"/>
+        </w:rPr>
+        <w:t>增设院级论坛并设置论坛管理员</w:t>
+      </w:r>
+    </w:p>
+    <w:p>
+      <w:pPr>
+        <w:pStyle w:val="列出段落1"/>
+        <w:ind w:firstLine="418"/>
+      </w:pPr>
+      <w:r>
+        <w:rPr>
+          <w:rFonts w:ascii="微软雅黑" w:cs="微软雅黑" w:hAnsi="微软雅黑" w:eastAsia="微软雅黑"/>
+          <w:sz w:val="22"/>
+          <w:szCs w:val="22"/>
+          <w:rtl w:val="0"/>
+          <w:lang w:val="en-US"/>
+        </w:rPr>
+        <w:tab/>
+        <w:t xml:space="preserve">  iii.</w:t>
+      </w:r>
+      <w:r>
+        <w:rPr>
+          <w:rFonts w:ascii="微软雅黑" w:cs="微软雅黑" w:hAnsi="微软雅黑" w:eastAsia="微软雅黑"/>
+          <w:sz w:val="22"/>
+          <w:szCs w:val="22"/>
+          <w:rtl w:val="0"/>
+          <w:lang w:val="zh-TW" w:eastAsia="zh-TW"/>
+        </w:rPr>
+        <w:t>内容管理</w:t>
       </w:r>
     </w:p>
     <w:p>
@@ -1982,7 +2271,7 @@
         <w:pStyle w:val="列出段落1"/>
         <w:numPr>
           <w:ilvl w:val="0"/>
-          <w:numId w:val="13"/>
+          <w:numId w:val="18"/>
         </w:numPr>
         <w:bidi w:val="0"/>
         <w:ind w:right="0"/>
@@ -2003,7 +2292,19 @@
           <w:rtl w:val="0"/>
           <w:lang w:val="zh-TW" w:eastAsia="zh-TW"/>
         </w:rPr>
-        <w:t>可以对所浏览的帖子进行回复；</w:t>
+        <w:t>增删改查校级论坛的问答贴，</w:t>
+      </w:r>
+      <w:r>
+        <w:rPr>
+          <w:rFonts w:ascii="微软雅黑" w:cs="微软雅黑" w:hAnsi="微软雅黑" w:eastAsia="微软雅黑"/>
+          <w:strike w:val="1"/>
+          <w:dstrike w:val="0"/>
+          <w:sz w:val="22"/>
+          <w:szCs w:val="22"/>
+          <w:rtl w:val="0"/>
+          <w:lang w:val="zh-TW" w:eastAsia="zh-TW"/>
+        </w:rPr>
+        <w:t>对于优质论坛上传至平台题库</w:t>
       </w:r>
     </w:p>
     <w:p>
@@ -2011,7 +2312,7 @@
         <w:pStyle w:val="列出段落1"/>
         <w:numPr>
           <w:ilvl w:val="0"/>
-          <w:numId w:val="9"/>
+          <w:numId w:val="18"/>
         </w:numPr>
         <w:bidi w:val="0"/>
         <w:ind w:right="0"/>
@@ -2027,13 +2328,13 @@
       <w:r>
         <w:rPr>
           <w:rFonts w:ascii="微软雅黑" w:cs="微软雅黑" w:hAnsi="微软雅黑" w:eastAsia="微软雅黑"/>
-          <w:color w:val="bd6427"/>
-          <w:sz w:val="22"/>
-          <w:szCs w:val="22"/>
-          <w:rtl w:val="0"/>
-          <w:lang w:val="zh-CN" w:eastAsia="zh-CN"/>
-        </w:rPr>
-        <w:t>可以对认为经典问题进行投票。（投票权重 大于学生）</w:t>
+          <w:sz w:val="22"/>
+          <w:szCs w:val="22"/>
+          <w:u w:color="bd6427"/>
+          <w:rtl w:val="0"/>
+          <w:lang w:val="zh-TW" w:eastAsia="zh-TW"/>
+        </w:rPr>
+        <w:t>对于投票较高的题目，通过加入官方题库</w:t>
       </w:r>
     </w:p>
     <w:p>
@@ -2041,56 +2342,29 @@
         <w:pStyle w:val="列出段落1"/>
         <w:numPr>
           <w:ilvl w:val="0"/>
-          <w:numId w:val="9"/>
+          <w:numId w:val="18"/>
         </w:numPr>
         <w:bidi w:val="0"/>
         <w:ind w:right="0"/>
         <w:jc w:val="both"/>
         <w:rPr>
           <w:rFonts w:ascii="微软雅黑" w:cs="微软雅黑" w:hAnsi="微软雅黑" w:eastAsia="微软雅黑"/>
-          <w:color w:val="bd6427"/>
-          <w:sz w:val="22"/>
-          <w:szCs w:val="22"/>
-          <w:rtl w:val="0"/>
-          <w:lang w:val="zh-TW" w:eastAsia="zh-TW"/>
-        </w:rPr>
-      </w:pPr>
-      <w:r>
-        <w:rPr>
-          <w:rFonts w:ascii="微软雅黑" w:cs="微软雅黑" w:hAnsi="微软雅黑" w:eastAsia="微软雅黑"/>
-          <w:color w:val="bd6427"/>
-          <w:sz w:val="22"/>
-          <w:szCs w:val="22"/>
-          <w:rtl w:val="0"/>
-          <w:lang w:val="zh-CN" w:eastAsia="zh-CN"/>
-        </w:rPr>
-        <w:t>对于讨论类帖子，可以对认为不合适的回帖进行举报。</w:t>
-      </w:r>
-    </w:p>
-    <w:p>
-      <w:pPr>
-        <w:pStyle w:val="列出段落1"/>
-        <w:ind w:firstLine="660"/>
-      </w:pPr>
-      <w:r>
-        <w:rPr>
-          <w:rFonts w:ascii="微软雅黑" w:cs="微软雅黑" w:hAnsi="微软雅黑" w:eastAsia="微软雅黑"/>
-          <w:sz w:val="22"/>
-          <w:szCs w:val="22"/>
-          <w:rtl w:val="0"/>
-          <w:lang w:val="en-US"/>
-        </w:rPr>
-        <w:t>iii.</w:t>
-      </w:r>
-      <w:r>
-        <w:rPr>
-          <w:rFonts w:ascii="微软雅黑" w:cs="微软雅黑" w:hAnsi="微软雅黑" w:eastAsia="微软雅黑"/>
-          <w:sz w:val="22"/>
-          <w:szCs w:val="22"/>
-          <w:rtl w:val="0"/>
-          <w:lang w:val="zh-TW" w:eastAsia="zh-TW"/>
-        </w:rPr>
-        <w:t>建立课堂</w:t>
+          <w:sz w:val="22"/>
+          <w:szCs w:val="22"/>
+          <w:rtl w:val="0"/>
+          <w:lang w:val="zh-TW" w:eastAsia="zh-TW"/>
+        </w:rPr>
+      </w:pPr>
+      <w:r>
+        <w:rPr>
+          <w:rFonts w:ascii="微软雅黑" w:cs="微软雅黑" w:hAnsi="微软雅黑" w:eastAsia="微软雅黑"/>
+          <w:sz w:val="22"/>
+          <w:szCs w:val="22"/>
+          <w:u w:color="bd6427"/>
+          <w:rtl w:val="0"/>
+          <w:lang w:val="zh-TW" w:eastAsia="zh-TW"/>
+        </w:rPr>
+        <w:t>对于投诉的帖子进行核实，确认后，私信相关用户予以警告</w:t>
       </w:r>
     </w:p>
     <w:p>
@@ -2098,7 +2372,7 @@
         <w:pStyle w:val="列出段落1"/>
         <w:numPr>
           <w:ilvl w:val="0"/>
-          <w:numId w:val="15"/>
+          <w:numId w:val="18"/>
         </w:numPr>
         <w:bidi w:val="0"/>
         <w:ind w:right="0"/>
@@ -2119,7 +2393,317 @@
           <w:rtl w:val="0"/>
           <w:lang w:val="zh-TW" w:eastAsia="zh-TW"/>
         </w:rPr>
-        <w:t>根据自己所教授的课程开设对应的课堂；</w:t>
+        <w:t>上传、下载、删除文件</w:t>
+      </w:r>
+    </w:p>
+    <w:p>
+      <w:pPr>
+        <w:pStyle w:val="列出段落1"/>
+      </w:pPr>
+      <w:r>
+        <w:rPr>
+          <w:rFonts w:ascii="微软雅黑" w:cs="微软雅黑" w:hAnsi="微软雅黑" w:eastAsia="微软雅黑"/>
+          <w:sz w:val="22"/>
+          <w:szCs w:val="22"/>
+          <w:rtl w:val="0"/>
+          <w:lang w:val="en-US"/>
+        </w:rPr>
+        <w:t xml:space="preserve">   vi.</w:t>
+      </w:r>
+      <w:r>
+        <w:rPr>
+          <w:rFonts w:ascii="微软雅黑" w:cs="微软雅黑" w:hAnsi="微软雅黑" w:eastAsia="微软雅黑"/>
+          <w:sz w:val="22"/>
+          <w:szCs w:val="22"/>
+          <w:rtl w:val="0"/>
+          <w:lang w:val="zh-TW" w:eastAsia="zh-TW"/>
+        </w:rPr>
+        <w:t>审核</w:t>
+      </w:r>
+    </w:p>
+    <w:p>
+      <w:pPr>
+        <w:pStyle w:val="列出段落1"/>
+        <w:ind w:firstLine="440"/>
+      </w:pPr>
+      <w:r>
+        <w:rPr>
+          <w:rFonts w:ascii="微软雅黑" w:cs="微软雅黑" w:hAnsi="微软雅黑" w:eastAsia="微软雅黑"/>
+          <w:sz w:val="22"/>
+          <w:szCs w:val="22"/>
+          <w:rtl w:val="0"/>
+          <w:lang w:val="en-US"/>
+        </w:rPr>
+        <w:tab/>
+        <w:t xml:space="preserve">  1</w:t>
+      </w:r>
+      <w:r>
+        <w:rPr>
+          <w:rFonts w:ascii="微软雅黑" w:cs="微软雅黑" w:hAnsi="微软雅黑" w:eastAsia="微软雅黑"/>
+          <w:sz w:val="22"/>
+          <w:szCs w:val="22"/>
+          <w:rtl w:val="0"/>
+          <w:lang w:val="zh-TW" w:eastAsia="zh-TW"/>
+        </w:rPr>
+        <w:t>、审核教师的申请管理员信息，并给予其相关权限；</w:t>
+      </w:r>
+    </w:p>
+    <w:p>
+      <w:pPr>
+        <w:pStyle w:val="列出段落1"/>
+        <w:ind w:firstLine="440"/>
+      </w:pPr>
+      <w:r>
+        <w:rPr>
+          <w:rFonts w:ascii="微软雅黑" w:cs="微软雅黑" w:hAnsi="微软雅黑" w:eastAsia="微软雅黑"/>
+          <w:sz w:val="22"/>
+          <w:szCs w:val="22"/>
+          <w:rtl w:val="0"/>
+          <w:lang w:val="en-US"/>
+        </w:rPr>
+        <w:t xml:space="preserve">      2</w:t>
+      </w:r>
+      <w:r>
+        <w:rPr>
+          <w:rFonts w:ascii="微软雅黑" w:cs="微软雅黑" w:hAnsi="微软雅黑" w:eastAsia="微软雅黑"/>
+          <w:sz w:val="22"/>
+          <w:szCs w:val="22"/>
+          <w:rtl w:val="0"/>
+          <w:lang w:val="zh-TW" w:eastAsia="zh-TW"/>
+        </w:rPr>
+        <w:t>、审核教师的开课信息，并选择允许或不允许。</w:t>
+      </w:r>
+    </w:p>
+    <w:p>
+      <w:pPr>
+        <w:pStyle w:val="列出段落1"/>
+      </w:pPr>
+      <w:r>
+        <w:rPr>
+          <w:rFonts w:ascii="微软雅黑" w:cs="微软雅黑" w:hAnsi="微软雅黑" w:eastAsia="微软雅黑"/>
+          <w:sz w:val="22"/>
+          <w:szCs w:val="22"/>
+          <w:rtl w:val="0"/>
+          <w:lang w:val="en-US"/>
+        </w:rPr>
+        <w:t>D.</w:t>
+      </w:r>
+      <w:r>
+        <w:rPr>
+          <w:rFonts w:ascii="微软雅黑" w:cs="微软雅黑" w:hAnsi="微软雅黑" w:eastAsia="微软雅黑"/>
+          <w:sz w:val="22"/>
+          <w:szCs w:val="22"/>
+          <w:rtl w:val="0"/>
+          <w:lang w:val="zh-TW" w:eastAsia="zh-TW"/>
+        </w:rPr>
+        <w:t>平台管理人员</w:t>
+      </w:r>
+    </w:p>
+    <w:p>
+      <w:pPr>
+        <w:pStyle w:val="列出段落1"/>
+        <w:ind w:firstLine="660"/>
+      </w:pPr>
+      <w:r>
+        <w:rPr>
+          <w:rFonts w:ascii="微软雅黑" w:cs="微软雅黑" w:hAnsi="微软雅黑" w:eastAsia="微软雅黑"/>
+          <w:sz w:val="22"/>
+          <w:szCs w:val="22"/>
+          <w:rtl w:val="0"/>
+          <w:lang w:val="en-US"/>
+        </w:rPr>
+        <w:t>i.</w:t>
+      </w:r>
+      <w:r>
+        <w:rPr>
+          <w:rFonts w:ascii="微软雅黑" w:cs="微软雅黑" w:hAnsi="微软雅黑" w:eastAsia="微软雅黑"/>
+          <w:sz w:val="22"/>
+          <w:szCs w:val="22"/>
+          <w:rtl w:val="0"/>
+          <w:lang w:val="zh-TW" w:eastAsia="zh-TW"/>
+        </w:rPr>
+        <w:t>用户管理</w:t>
+      </w:r>
+    </w:p>
+    <w:p>
+      <w:pPr>
+        <w:pStyle w:val="列出段落1"/>
+        <w:ind w:left="420" w:firstLine="660"/>
+      </w:pPr>
+      <w:r>
+        <w:rPr>
+          <w:rFonts w:ascii="微软雅黑" w:cs="微软雅黑" w:hAnsi="微软雅黑" w:eastAsia="微软雅黑"/>
+          <w:sz w:val="22"/>
+          <w:szCs w:val="22"/>
+          <w:rtl w:val="0"/>
+          <w:lang w:val="en-US"/>
+        </w:rPr>
+        <w:t>1</w:t>
+      </w:r>
+      <w:r>
+        <w:rPr>
+          <w:rFonts w:ascii="微软雅黑" w:cs="微软雅黑" w:hAnsi="微软雅黑" w:eastAsia="微软雅黑"/>
+          <w:sz w:val="22"/>
+          <w:szCs w:val="22"/>
+          <w:rtl w:val="0"/>
+          <w:lang w:val="zh-TW" w:eastAsia="zh-TW"/>
+        </w:rPr>
+        <w:t>、查询学生信息；</w:t>
+      </w:r>
+    </w:p>
+    <w:p>
+      <w:pPr>
+        <w:pStyle w:val="列出段落1"/>
+        <w:ind w:left="420" w:firstLine="660"/>
+      </w:pPr>
+      <w:r>
+        <w:rPr>
+          <w:rFonts w:ascii="微软雅黑" w:cs="微软雅黑" w:hAnsi="微软雅黑" w:eastAsia="微软雅黑"/>
+          <w:sz w:val="22"/>
+          <w:szCs w:val="22"/>
+          <w:rtl w:val="0"/>
+          <w:lang w:val="en-US"/>
+        </w:rPr>
+        <w:t>2</w:t>
+      </w:r>
+      <w:r>
+        <w:rPr>
+          <w:rFonts w:ascii="微软雅黑" w:cs="微软雅黑" w:hAnsi="微软雅黑" w:eastAsia="微软雅黑"/>
+          <w:sz w:val="22"/>
+          <w:szCs w:val="22"/>
+          <w:rtl w:val="0"/>
+          <w:lang w:val="zh-TW" w:eastAsia="zh-TW"/>
+        </w:rPr>
+        <w:t>、查询教师信息。</w:t>
+      </w:r>
+    </w:p>
+    <w:p>
+      <w:pPr>
+        <w:pStyle w:val="列出段落1"/>
+        <w:ind w:left="420" w:firstLine="660"/>
+      </w:pPr>
+      <w:r>
+        <w:rPr>
+          <w:rFonts w:ascii="微软雅黑" w:cs="微软雅黑" w:hAnsi="微软雅黑" w:eastAsia="微软雅黑"/>
+          <w:sz w:val="22"/>
+          <w:szCs w:val="22"/>
+          <w:rtl w:val="0"/>
+          <w:lang w:val="en-US"/>
+        </w:rPr>
+        <w:t>3</w:t>
+      </w:r>
+      <w:r>
+        <w:rPr>
+          <w:rFonts w:ascii="微软雅黑" w:cs="微软雅黑" w:hAnsi="微软雅黑" w:eastAsia="微软雅黑"/>
+          <w:sz w:val="22"/>
+          <w:szCs w:val="22"/>
+          <w:rtl w:val="0"/>
+          <w:lang w:val="zh-TW" w:eastAsia="zh-TW"/>
+        </w:rPr>
+        <w:t>、查询普通用户信息</w:t>
+      </w:r>
+    </w:p>
+    <w:p>
+      <w:pPr>
+        <w:pStyle w:val="列出段落1"/>
+        <w:ind w:firstLine="660"/>
+      </w:pPr>
+      <w:r>
+        <w:rPr>
+          <w:rFonts w:ascii="微软雅黑" w:cs="微软雅黑" w:hAnsi="微软雅黑" w:eastAsia="微软雅黑"/>
+          <w:sz w:val="22"/>
+          <w:szCs w:val="22"/>
+          <w:rtl w:val="0"/>
+          <w:lang w:val="en-US"/>
+        </w:rPr>
+        <w:t>ii.</w:t>
+      </w:r>
+      <w:r>
+        <w:rPr>
+          <w:rFonts w:ascii="微软雅黑" w:cs="微软雅黑" w:hAnsi="微软雅黑" w:eastAsia="微软雅黑"/>
+          <w:sz w:val="22"/>
+          <w:szCs w:val="22"/>
+          <w:rtl w:val="0"/>
+          <w:lang w:val="zh-TW" w:eastAsia="zh-TW"/>
+        </w:rPr>
+        <w:t>添加用户</w:t>
+      </w:r>
+    </w:p>
+    <w:p>
+      <w:pPr>
+        <w:pStyle w:val="列出段落1"/>
+        <w:ind w:left="420" w:firstLine="660"/>
+      </w:pPr>
+      <w:r>
+        <w:rPr>
+          <w:rFonts w:ascii="微软雅黑" w:cs="微软雅黑" w:hAnsi="微软雅黑" w:eastAsia="微软雅黑"/>
+          <w:sz w:val="22"/>
+          <w:szCs w:val="22"/>
+          <w:rtl w:val="0"/>
+          <w:lang w:val="en-US"/>
+        </w:rPr>
+        <w:t>1</w:t>
+      </w:r>
+      <w:r>
+        <w:rPr>
+          <w:rFonts w:ascii="微软雅黑" w:cs="微软雅黑" w:hAnsi="微软雅黑" w:eastAsia="微软雅黑"/>
+          <w:sz w:val="22"/>
+          <w:szCs w:val="22"/>
+          <w:rtl w:val="0"/>
+          <w:lang w:val="zh-TW" w:eastAsia="zh-TW"/>
+        </w:rPr>
+        <w:t>、审核学生的注册信息，并将其添加到对应的学校、学院分组；</w:t>
+      </w:r>
+    </w:p>
+    <w:p>
+      <w:pPr>
+        <w:pStyle w:val="列出段落1"/>
+        <w:ind w:left="420" w:firstLine="660"/>
+      </w:pPr>
+      <w:r>
+        <w:rPr>
+          <w:rFonts w:ascii="微软雅黑" w:cs="微软雅黑" w:hAnsi="微软雅黑" w:eastAsia="微软雅黑"/>
+          <w:sz w:val="22"/>
+          <w:szCs w:val="22"/>
+          <w:rtl w:val="0"/>
+          <w:lang w:val="en-US"/>
+        </w:rPr>
+        <w:t>2</w:t>
+      </w:r>
+      <w:r>
+        <w:rPr>
+          <w:rFonts w:ascii="微软雅黑" w:cs="微软雅黑" w:hAnsi="微软雅黑" w:eastAsia="微软雅黑"/>
+          <w:sz w:val="22"/>
+          <w:szCs w:val="22"/>
+          <w:rtl w:val="0"/>
+          <w:lang w:val="zh-TW" w:eastAsia="zh-TW"/>
+        </w:rPr>
+        <w:t>、审核教师的注册信息，并将其添加到对应的学校、学院分组。</w:t>
+      </w:r>
+    </w:p>
+    <w:p>
+      <w:pPr>
+        <w:pStyle w:val="列出段落1"/>
+      </w:pPr>
+      <w:r>
+        <w:rPr>
+          <w:rFonts w:ascii="微软雅黑" w:cs="微软雅黑" w:hAnsi="微软雅黑" w:eastAsia="微软雅黑"/>
+          <w:sz w:val="22"/>
+          <w:szCs w:val="22"/>
+          <w:rtl w:val="0"/>
+          <w:lang w:val="en-US"/>
+        </w:rPr>
+        <w:t xml:space="preserve">  iii.</w:t>
+      </w:r>
+      <w:r>
+        <w:rPr>
+          <w:rFonts w:ascii="微软雅黑" w:cs="微软雅黑" w:hAnsi="微软雅黑" w:eastAsia="微软雅黑"/>
+          <w:sz w:val="22"/>
+          <w:szCs w:val="22"/>
+          <w:rtl w:val="0"/>
+          <w:lang w:val="zh-TW" w:eastAsia="zh-TW"/>
+        </w:rPr>
+        <w:t>内容审核</w:t>
       </w:r>
     </w:p>
     <w:p>
@@ -2127,7 +2711,7 @@
         <w:pStyle w:val="列出段落1"/>
         <w:numPr>
           <w:ilvl w:val="0"/>
-          <w:numId w:val="15"/>
+          <w:numId w:val="20"/>
         </w:numPr>
         <w:bidi w:val="0"/>
         <w:ind w:right="0"/>
@@ -2148,40 +2732,7 @@
           <w:rtl w:val="0"/>
           <w:lang w:val="zh-TW" w:eastAsia="zh-TW"/>
         </w:rPr>
-        <w:t>上传课程</w:t>
-      </w:r>
-      <w:r>
-        <w:rPr>
-          <w:rFonts w:ascii="微软雅黑" w:cs="微软雅黑" w:hAnsi="微软雅黑" w:eastAsia="微软雅黑"/>
-          <w:strike w:val="1"/>
-          <w:dstrike w:val="0"/>
-          <w:sz w:val="22"/>
-          <w:szCs w:val="22"/>
-          <w:rtl w:val="0"/>
-          <w:lang w:val="en-US"/>
-        </w:rPr>
-        <w:t>PPT</w:t>
-      </w:r>
-      <w:r>
-        <w:rPr>
-          <w:rFonts w:ascii="微软雅黑" w:cs="微软雅黑" w:hAnsi="微软雅黑" w:eastAsia="微软雅黑"/>
-          <w:color w:val="bd6427"/>
-          <w:sz w:val="22"/>
-          <w:szCs w:val="22"/>
-          <w:rtl w:val="0"/>
-          <w:lang w:val="zh-CN" w:eastAsia="zh-CN"/>
-        </w:rPr>
-        <w:t>文件</w:t>
-      </w:r>
-      <w:r>
-        <w:rPr>
-          <w:rFonts w:ascii="微软雅黑" w:cs="微软雅黑" w:hAnsi="微软雅黑" w:eastAsia="微软雅黑"/>
-          <w:sz w:val="22"/>
-          <w:szCs w:val="22"/>
-          <w:rtl w:val="0"/>
-          <w:lang w:val="zh-TW" w:eastAsia="zh-TW"/>
-        </w:rPr>
-        <w:t>供学生参考；</w:t>
+        <w:t>对任意层级论坛的内容审核，并能增删改查</w:t>
       </w:r>
     </w:p>
     <w:p>
@@ -2189,7 +2740,7 @@
         <w:pStyle w:val="列出段落1"/>
         <w:numPr>
           <w:ilvl w:val="0"/>
-          <w:numId w:val="15"/>
+          <w:numId w:val="20"/>
         </w:numPr>
         <w:bidi w:val="0"/>
         <w:ind w:right="0"/>
@@ -2210,7 +2761,7 @@
           <w:rtl w:val="0"/>
           <w:lang w:val="zh-TW" w:eastAsia="zh-TW"/>
         </w:rPr>
-        <w:t>对于学生加入课堂的申请进行选择性批准；</w:t>
+        <w:t>对平台题库的内容审核，并能增删改查</w:t>
       </w:r>
     </w:p>
     <w:p>
@@ -2218,876 +2769,7 @@
         <w:pStyle w:val="列出段落1"/>
         <w:numPr>
           <w:ilvl w:val="0"/>
-          <w:numId w:val="15"/>
-        </w:numPr>
-        <w:bidi w:val="0"/>
-        <w:ind w:right="0"/>
-        <w:jc w:val="both"/>
-        <w:rPr>
-          <w:rFonts w:ascii="微软雅黑" w:cs="微软雅黑" w:hAnsi="微软雅黑" w:eastAsia="微软雅黑"/>
-          <w:strike w:val="1"/>
-          <w:dstrike w:val="0"/>
-          <w:sz w:val="22"/>
-          <w:szCs w:val="22"/>
-          <w:rtl w:val="0"/>
-          <w:lang w:val="zh-TW" w:eastAsia="zh-TW"/>
-        </w:rPr>
-      </w:pPr>
-      <w:r>
-        <w:rPr>
-          <w:rFonts w:ascii="微软雅黑" w:cs="微软雅黑" w:hAnsi="微软雅黑" w:eastAsia="微软雅黑"/>
-          <w:strike w:val="1"/>
-          <w:dstrike w:val="0"/>
-          <w:sz w:val="22"/>
-          <w:szCs w:val="22"/>
-          <w:rtl w:val="0"/>
-          <w:lang w:val="zh-TW" w:eastAsia="zh-TW"/>
-        </w:rPr>
-        <w:t>发布课堂作业供学生提交，布置一些拓展性作业，系统自动发送作业通</w:t>
-      </w:r>
-      <w:r>
-        <w:rPr>
-          <w:rFonts w:ascii="微软雅黑" w:cs="微软雅黑" w:hAnsi="微软雅黑" w:eastAsia="微软雅黑"/>
-          <w:strike w:val="1"/>
-          <w:dstrike w:val="0"/>
-          <w:sz w:val="22"/>
-          <w:szCs w:val="22"/>
-          <w:lang w:val="en-US"/>
-        </w:rPr>
-        <w:tab/>
-        <w:tab/>
-        <w:tab/>
-      </w:r>
-      <w:r>
-        <w:rPr>
-          <w:rFonts w:ascii="微软雅黑" w:cs="微软雅黑" w:hAnsi="微软雅黑" w:eastAsia="微软雅黑"/>
-          <w:strike w:val="1"/>
-          <w:dstrike w:val="0"/>
-          <w:sz w:val="22"/>
-          <w:szCs w:val="22"/>
-          <w:rtl w:val="0"/>
-          <w:lang w:val="zh-TW" w:eastAsia="zh-TW"/>
-        </w:rPr>
-        <w:t xml:space="preserve">  知给相关学生；</w:t>
-      </w:r>
-    </w:p>
-    <w:p>
-      <w:pPr>
-        <w:pStyle w:val="列出段落1"/>
-        <w:numPr>
-          <w:ilvl w:val="0"/>
-          <w:numId w:val="15"/>
-        </w:numPr>
-        <w:bidi w:val="0"/>
-        <w:ind w:right="0"/>
-        <w:jc w:val="both"/>
-        <w:rPr>
-          <w:rFonts w:ascii="微软雅黑" w:cs="微软雅黑" w:hAnsi="微软雅黑" w:eastAsia="微软雅黑"/>
-          <w:strike w:val="1"/>
-          <w:dstrike w:val="0"/>
-          <w:sz w:val="22"/>
-          <w:szCs w:val="22"/>
-          <w:rtl w:val="0"/>
-          <w:lang w:val="zh-TW" w:eastAsia="zh-TW"/>
-        </w:rPr>
-      </w:pPr>
-      <w:r>
-        <w:rPr>
-          <w:rFonts w:ascii="微软雅黑" w:cs="微软雅黑" w:hAnsi="微软雅黑" w:eastAsia="微软雅黑"/>
-          <w:strike w:val="1"/>
-          <w:dstrike w:val="0"/>
-          <w:sz w:val="22"/>
-          <w:szCs w:val="22"/>
-          <w:rtl w:val="0"/>
-          <w:lang w:val="zh-TW" w:eastAsia="zh-TW"/>
-        </w:rPr>
-        <w:t>审核论坛的帖子，有增删改查权限，可以将优质问答上传至平台题库。</w:t>
-      </w:r>
-    </w:p>
-    <w:p>
-      <w:pPr>
-        <w:pStyle w:val="列出段落1"/>
-        <w:numPr>
-          <w:ilvl w:val="0"/>
-          <w:numId w:val="9"/>
-        </w:numPr>
-        <w:bidi w:val="0"/>
-        <w:ind w:right="0"/>
-        <w:jc w:val="both"/>
-        <w:rPr>
-          <w:rFonts w:ascii="微软雅黑" w:cs="微软雅黑" w:hAnsi="微软雅黑" w:eastAsia="微软雅黑"/>
-          <w:sz w:val="22"/>
-          <w:szCs w:val="22"/>
-          <w:rtl w:val="0"/>
-          <w:lang w:val="zh-TW" w:eastAsia="zh-TW"/>
-        </w:rPr>
-      </w:pPr>
-    </w:p>
-    <w:p>
-      <w:pPr>
-        <w:pStyle w:val="列出段落1"/>
-      </w:pPr>
-      <w:r>
-        <w:rPr>
-          <w:rFonts w:ascii="微软雅黑" w:cs="微软雅黑" w:hAnsi="微软雅黑" w:eastAsia="微软雅黑"/>
-          <w:sz w:val="22"/>
-          <w:szCs w:val="22"/>
-          <w:rtl w:val="0"/>
-          <w:lang w:val="en-US"/>
-        </w:rPr>
-        <w:t xml:space="preserve">  iv.</w:t>
-      </w:r>
-      <w:r>
-        <w:rPr>
-          <w:rFonts w:ascii="微软雅黑" w:cs="微软雅黑" w:hAnsi="微软雅黑" w:eastAsia="微软雅黑"/>
-          <w:sz w:val="22"/>
-          <w:szCs w:val="22"/>
-          <w:rtl w:val="0"/>
-          <w:lang w:val="zh-TW" w:eastAsia="zh-TW"/>
-        </w:rPr>
-        <w:t>在线讨论</w:t>
-      </w:r>
-    </w:p>
-    <w:p>
-      <w:pPr>
-        <w:pStyle w:val="列出段落1"/>
-        <w:ind w:left="420" w:firstLine="420"/>
-      </w:pPr>
-      <w:r>
-        <w:rPr>
-          <w:rFonts w:ascii="微软雅黑" w:cs="微软雅黑" w:hAnsi="微软雅黑" w:eastAsia="微软雅黑"/>
-          <w:sz w:val="22"/>
-          <w:szCs w:val="22"/>
-          <w:rtl w:val="0"/>
-          <w:lang w:val="en-US"/>
-        </w:rPr>
-        <w:t xml:space="preserve">  1</w:t>
-      </w:r>
-      <w:r>
-        <w:rPr>
-          <w:rFonts w:ascii="微软雅黑" w:cs="微软雅黑" w:hAnsi="微软雅黑" w:eastAsia="微软雅黑"/>
-          <w:sz w:val="22"/>
-          <w:szCs w:val="22"/>
-          <w:rtl w:val="0"/>
-          <w:lang w:val="zh-TW" w:eastAsia="zh-TW"/>
-        </w:rPr>
-        <w:t>、对于学生发来的私信问题，给予解答；</w:t>
-      </w:r>
-    </w:p>
-    <w:p>
-      <w:pPr>
-        <w:pStyle w:val="列出段落1"/>
-      </w:pPr>
-      <w:r>
-        <w:rPr>
-          <w:rFonts w:ascii="微软雅黑" w:cs="微软雅黑" w:hAnsi="微软雅黑" w:eastAsia="微软雅黑"/>
-          <w:sz w:val="22"/>
-          <w:szCs w:val="22"/>
-          <w:rtl w:val="0"/>
-          <w:lang w:val="en-US"/>
-        </w:rPr>
-        <w:t xml:space="preserve">  v.</w:t>
-      </w:r>
-      <w:r>
-        <w:rPr>
-          <w:rFonts w:ascii="微软雅黑" w:cs="微软雅黑" w:hAnsi="微软雅黑" w:eastAsia="微软雅黑"/>
-          <w:sz w:val="22"/>
-          <w:szCs w:val="22"/>
-          <w:rtl w:val="0"/>
-          <w:lang w:val="zh-TW" w:eastAsia="zh-TW"/>
-        </w:rPr>
-        <w:t>申请管理员</w:t>
-      </w:r>
-    </w:p>
-    <w:p>
-      <w:pPr>
-        <w:pStyle w:val="列出段落1"/>
-        <w:ind w:left="420" w:firstLine="420"/>
-      </w:pPr>
-      <w:r>
-        <w:rPr>
-          <w:rFonts w:ascii="微软雅黑" w:cs="微软雅黑" w:hAnsi="微软雅黑" w:eastAsia="微软雅黑"/>
-          <w:sz w:val="22"/>
-          <w:szCs w:val="22"/>
-          <w:rtl w:val="0"/>
-          <w:lang w:val="en-US"/>
-        </w:rPr>
-        <w:t xml:space="preserve">  1</w:t>
-      </w:r>
-      <w:r>
-        <w:rPr>
-          <w:rFonts w:ascii="微软雅黑" w:cs="微软雅黑" w:hAnsi="微软雅黑" w:eastAsia="微软雅黑"/>
-          <w:sz w:val="22"/>
-          <w:szCs w:val="22"/>
-          <w:rtl w:val="0"/>
-          <w:lang w:val="zh-TW" w:eastAsia="zh-TW"/>
-        </w:rPr>
-        <w:t>、申请学校论坛的管理员身份；</w:t>
-      </w:r>
-    </w:p>
-    <w:p>
-      <w:pPr>
-        <w:pStyle w:val="列出段落1"/>
-      </w:pPr>
-      <w:r>
-        <w:rPr>
-          <w:rFonts w:ascii="微软雅黑" w:cs="微软雅黑" w:hAnsi="微软雅黑" w:eastAsia="微软雅黑"/>
-          <w:sz w:val="22"/>
-          <w:szCs w:val="22"/>
-          <w:rtl w:val="0"/>
-          <w:lang w:val="en-US"/>
-        </w:rPr>
-        <w:t>C.</w:t>
-      </w:r>
-      <w:r>
-        <w:rPr>
-          <w:rFonts w:ascii="微软雅黑" w:cs="微软雅黑" w:hAnsi="微软雅黑" w:eastAsia="微软雅黑"/>
-          <w:sz w:val="22"/>
-          <w:szCs w:val="22"/>
-          <w:rtl w:val="0"/>
-          <w:lang w:val="zh-TW" w:eastAsia="zh-TW"/>
-        </w:rPr>
-        <w:t>学校管理人员</w:t>
-      </w:r>
-    </w:p>
-    <w:p>
-      <w:pPr>
-        <w:pStyle w:val="列出段落1"/>
-        <w:ind w:firstLine="0"/>
-      </w:pPr>
-      <w:r>
-        <w:rPr>
-          <w:rFonts w:ascii="微软雅黑" w:cs="微软雅黑" w:hAnsi="微软雅黑" w:eastAsia="微软雅黑"/>
-          <w:sz w:val="22"/>
-          <w:szCs w:val="22"/>
-          <w:rtl w:val="0"/>
-          <w:lang w:val="en-US"/>
-        </w:rPr>
-        <w:t xml:space="preserve">      i.</w:t>
-      </w:r>
-      <w:r>
-        <w:rPr>
-          <w:rFonts w:ascii="微软雅黑" w:cs="微软雅黑" w:hAnsi="微软雅黑" w:eastAsia="微软雅黑"/>
-          <w:sz w:val="22"/>
-          <w:szCs w:val="22"/>
-          <w:rtl w:val="0"/>
-          <w:lang w:val="zh-TW" w:eastAsia="zh-TW"/>
-        </w:rPr>
-        <w:t>修改学校用户信息</w:t>
-      </w:r>
-    </w:p>
-    <w:p>
-      <w:pPr>
-        <w:pStyle w:val="列出段落1"/>
-        <w:ind w:left="420" w:firstLine="420"/>
-      </w:pPr>
-      <w:r>
-        <w:rPr>
-          <w:rFonts w:ascii="微软雅黑" w:cs="微软雅黑" w:hAnsi="微软雅黑" w:eastAsia="微软雅黑"/>
-          <w:sz w:val="22"/>
-          <w:szCs w:val="22"/>
-          <w:rtl w:val="0"/>
-          <w:lang w:val="en-US"/>
-        </w:rPr>
-        <w:t xml:space="preserve">  1</w:t>
-      </w:r>
-      <w:r>
-        <w:rPr>
-          <w:rFonts w:ascii="微软雅黑" w:cs="微软雅黑" w:hAnsi="微软雅黑" w:eastAsia="微软雅黑"/>
-          <w:sz w:val="22"/>
-          <w:szCs w:val="22"/>
-          <w:rtl w:val="0"/>
-          <w:lang w:val="zh-TW" w:eastAsia="zh-TW"/>
-        </w:rPr>
-        <w:t>、修改学生院系与专业；</w:t>
-      </w:r>
-    </w:p>
-    <w:p>
-      <w:pPr>
-        <w:pStyle w:val="列出段落1"/>
-        <w:ind w:firstLine="1100"/>
-      </w:pPr>
-      <w:r>
-        <w:rPr>
-          <w:rFonts w:ascii="微软雅黑" w:cs="微软雅黑" w:hAnsi="微软雅黑" w:eastAsia="微软雅黑"/>
-          <w:sz w:val="22"/>
-          <w:szCs w:val="22"/>
-          <w:rtl w:val="0"/>
-          <w:lang w:val="en-US"/>
-        </w:rPr>
-        <w:t>2</w:t>
-      </w:r>
-      <w:r>
-        <w:rPr>
-          <w:rFonts w:ascii="微软雅黑" w:cs="微软雅黑" w:hAnsi="微软雅黑" w:eastAsia="微软雅黑"/>
-          <w:sz w:val="22"/>
-          <w:szCs w:val="22"/>
-          <w:rtl w:val="0"/>
-          <w:lang w:val="zh-TW" w:eastAsia="zh-TW"/>
-        </w:rPr>
-        <w:t>、修改教师院系与专业。</w:t>
-      </w:r>
-    </w:p>
-    <w:p>
-      <w:pPr>
-        <w:pStyle w:val="列出段落1"/>
-        <w:ind w:firstLine="418"/>
-      </w:pPr>
-      <w:r>
-        <w:rPr>
-          <w:rFonts w:ascii="微软雅黑" w:cs="微软雅黑" w:hAnsi="微软雅黑" w:eastAsia="微软雅黑"/>
-          <w:sz w:val="22"/>
-          <w:szCs w:val="22"/>
-          <w:rtl w:val="0"/>
-          <w:lang w:val="en-US"/>
-        </w:rPr>
-        <w:tab/>
-        <w:t xml:space="preserve">  ii.</w:t>
-      </w:r>
-      <w:r>
-        <w:rPr>
-          <w:rFonts w:ascii="微软雅黑" w:cs="微软雅黑" w:hAnsi="微软雅黑" w:eastAsia="微软雅黑"/>
-          <w:sz w:val="22"/>
-          <w:szCs w:val="22"/>
-          <w:rtl w:val="0"/>
-          <w:lang w:val="zh-TW" w:eastAsia="zh-TW"/>
-        </w:rPr>
-        <w:t>增设院级论坛并设置论坛管理员</w:t>
-      </w:r>
-    </w:p>
-    <w:p>
-      <w:pPr>
-        <w:pStyle w:val="列出段落1"/>
-        <w:ind w:firstLine="418"/>
-      </w:pPr>
-      <w:r>
-        <w:rPr>
-          <w:rFonts w:ascii="微软雅黑" w:cs="微软雅黑" w:hAnsi="微软雅黑" w:eastAsia="微软雅黑"/>
-          <w:sz w:val="22"/>
-          <w:szCs w:val="22"/>
-          <w:rtl w:val="0"/>
-          <w:lang w:val="en-US"/>
-        </w:rPr>
-        <w:tab/>
-        <w:t xml:space="preserve">  iii.</w:t>
-      </w:r>
-      <w:r>
-        <w:rPr>
-          <w:rFonts w:ascii="微软雅黑" w:cs="微软雅黑" w:hAnsi="微软雅黑" w:eastAsia="微软雅黑"/>
-          <w:sz w:val="22"/>
-          <w:szCs w:val="22"/>
-          <w:rtl w:val="0"/>
-          <w:lang w:val="zh-TW" w:eastAsia="zh-TW"/>
-        </w:rPr>
-        <w:t>内容管理</w:t>
-      </w:r>
-    </w:p>
-    <w:p>
-      <w:pPr>
-        <w:pStyle w:val="列出段落1"/>
-        <w:numPr>
-          <w:ilvl w:val="0"/>
-          <w:numId w:val="17"/>
-        </w:numPr>
-        <w:bidi w:val="0"/>
-        <w:ind w:right="0"/>
-        <w:jc w:val="both"/>
-        <w:rPr>
-          <w:rFonts w:ascii="微软雅黑" w:cs="微软雅黑" w:hAnsi="微软雅黑" w:eastAsia="微软雅黑"/>
-          <w:sz w:val="22"/>
-          <w:szCs w:val="22"/>
-          <w:rtl w:val="0"/>
-          <w:lang w:val="zh-TW" w:eastAsia="zh-TW"/>
-        </w:rPr>
-      </w:pPr>
-      <w:r>
-        <w:rPr>
-          <w:rFonts w:ascii="微软雅黑" w:cs="微软雅黑" w:hAnsi="微软雅黑" w:eastAsia="微软雅黑"/>
-          <w:sz w:val="22"/>
-          <w:szCs w:val="22"/>
-          <w:rtl w:val="0"/>
-          <w:lang w:val="zh-TW" w:eastAsia="zh-TW"/>
-        </w:rPr>
-        <w:t>增删改查校级论坛的问答贴，</w:t>
-      </w:r>
-      <w:r>
-        <w:rPr>
-          <w:rFonts w:ascii="微软雅黑" w:cs="微软雅黑" w:hAnsi="微软雅黑" w:eastAsia="微软雅黑"/>
-          <w:strike w:val="1"/>
-          <w:dstrike w:val="0"/>
-          <w:sz w:val="22"/>
-          <w:szCs w:val="22"/>
-          <w:rtl w:val="0"/>
-          <w:lang w:val="zh-TW" w:eastAsia="zh-TW"/>
-        </w:rPr>
-        <w:t>对于优质论坛上传至平台题库</w:t>
-      </w:r>
-    </w:p>
-    <w:p>
-      <w:pPr>
-        <w:pStyle w:val="列出段落1"/>
-        <w:numPr>
-          <w:ilvl w:val="0"/>
-          <w:numId w:val="17"/>
-        </w:numPr>
-        <w:bidi w:val="0"/>
-        <w:ind w:right="0"/>
-        <w:jc w:val="both"/>
-        <w:rPr>
-          <w:rFonts w:ascii="微软雅黑" w:cs="微软雅黑" w:hAnsi="微软雅黑" w:eastAsia="微软雅黑"/>
-          <w:color w:val="bd6427"/>
-          <w:sz w:val="22"/>
-          <w:szCs w:val="22"/>
-          <w:rtl w:val="0"/>
-          <w:lang w:val="zh-TW" w:eastAsia="zh-TW"/>
-        </w:rPr>
-      </w:pPr>
-      <w:r>
-        <w:rPr>
-          <w:rFonts w:ascii="微软雅黑" w:cs="微软雅黑" w:hAnsi="微软雅黑" w:eastAsia="微软雅黑"/>
-          <w:color w:val="bd6427"/>
-          <w:sz w:val="22"/>
-          <w:szCs w:val="22"/>
-          <w:rtl w:val="0"/>
-          <w:lang w:val="zh-CN" w:eastAsia="zh-CN"/>
-        </w:rPr>
-        <w:t>对于投票较高的题目，通过加入官方题库</w:t>
-      </w:r>
-    </w:p>
-    <w:p>
-      <w:pPr>
-        <w:pStyle w:val="列出段落1"/>
-        <w:numPr>
-          <w:ilvl w:val="0"/>
-          <w:numId w:val="17"/>
-        </w:numPr>
-        <w:bidi w:val="0"/>
-        <w:ind w:right="0"/>
-        <w:jc w:val="both"/>
-        <w:rPr>
-          <w:rFonts w:ascii="微软雅黑" w:cs="微软雅黑" w:hAnsi="微软雅黑" w:eastAsia="微软雅黑"/>
-          <w:color w:val="bd6427"/>
-          <w:sz w:val="22"/>
-          <w:szCs w:val="22"/>
-          <w:rtl w:val="0"/>
-          <w:lang w:val="zh-TW" w:eastAsia="zh-TW"/>
-        </w:rPr>
-      </w:pPr>
-      <w:r>
-        <w:rPr>
-          <w:rFonts w:ascii="微软雅黑" w:cs="微软雅黑" w:hAnsi="微软雅黑" w:eastAsia="微软雅黑"/>
-          <w:color w:val="bd6427"/>
-          <w:sz w:val="22"/>
-          <w:szCs w:val="22"/>
-          <w:rtl w:val="0"/>
-          <w:lang w:val="zh-CN" w:eastAsia="zh-CN"/>
-        </w:rPr>
-        <w:t>对于投诉的帖子进行核实，确认后，私信相关用户予以警告</w:t>
-      </w:r>
-    </w:p>
-    <w:p>
-      <w:pPr>
-        <w:pStyle w:val="列出段落1"/>
-        <w:numPr>
-          <w:ilvl w:val="0"/>
-          <w:numId w:val="17"/>
-        </w:numPr>
-        <w:bidi w:val="0"/>
-        <w:ind w:right="0"/>
-        <w:jc w:val="both"/>
-        <w:rPr>
-          <w:rFonts w:ascii="微软雅黑" w:cs="微软雅黑" w:hAnsi="微软雅黑" w:eastAsia="微软雅黑"/>
-          <w:sz w:val="22"/>
-          <w:szCs w:val="22"/>
-          <w:rtl w:val="0"/>
-          <w:lang w:val="zh-TW" w:eastAsia="zh-TW"/>
-        </w:rPr>
-      </w:pPr>
-      <w:r>
-        <w:rPr>
-          <w:rFonts w:ascii="微软雅黑" w:cs="微软雅黑" w:hAnsi="微软雅黑" w:eastAsia="微软雅黑"/>
-          <w:sz w:val="22"/>
-          <w:szCs w:val="22"/>
-          <w:rtl w:val="0"/>
-          <w:lang w:val="zh-TW" w:eastAsia="zh-TW"/>
-        </w:rPr>
-        <w:t>上传、下载、删除文件</w:t>
-      </w:r>
-    </w:p>
-    <w:p>
-      <w:pPr>
-        <w:pStyle w:val="列出段落1"/>
-      </w:pPr>
-      <w:r>
-        <w:rPr>
-          <w:rFonts w:ascii="微软雅黑" w:cs="微软雅黑" w:hAnsi="微软雅黑" w:eastAsia="微软雅黑"/>
-          <w:sz w:val="22"/>
-          <w:szCs w:val="22"/>
-          <w:rtl w:val="0"/>
-          <w:lang w:val="en-US"/>
-        </w:rPr>
-        <w:t xml:space="preserve">   vi.</w:t>
-      </w:r>
-      <w:r>
-        <w:rPr>
-          <w:rFonts w:ascii="微软雅黑" w:cs="微软雅黑" w:hAnsi="微软雅黑" w:eastAsia="微软雅黑"/>
-          <w:sz w:val="22"/>
-          <w:szCs w:val="22"/>
-          <w:rtl w:val="0"/>
-          <w:lang w:val="zh-TW" w:eastAsia="zh-TW"/>
-        </w:rPr>
-        <w:t>审核</w:t>
-      </w:r>
-    </w:p>
-    <w:p>
-      <w:pPr>
-        <w:pStyle w:val="列出段落1"/>
-        <w:ind w:firstLine="440"/>
-      </w:pPr>
-      <w:r>
-        <w:rPr>
-          <w:rFonts w:ascii="微软雅黑" w:cs="微软雅黑" w:hAnsi="微软雅黑" w:eastAsia="微软雅黑"/>
-          <w:sz w:val="22"/>
-          <w:szCs w:val="22"/>
-          <w:rtl w:val="0"/>
-          <w:lang w:val="en-US"/>
-        </w:rPr>
-        <w:tab/>
-        <w:t xml:space="preserve">  1</w:t>
-      </w:r>
-      <w:r>
-        <w:rPr>
-          <w:rFonts w:ascii="微软雅黑" w:cs="微软雅黑" w:hAnsi="微软雅黑" w:eastAsia="微软雅黑"/>
-          <w:sz w:val="22"/>
-          <w:szCs w:val="22"/>
-          <w:rtl w:val="0"/>
-          <w:lang w:val="zh-TW" w:eastAsia="zh-TW"/>
-        </w:rPr>
-        <w:t>、审核教师的申请管理员信息，并给予其相关权限；</w:t>
-      </w:r>
-    </w:p>
-    <w:p>
-      <w:pPr>
-        <w:pStyle w:val="列出段落1"/>
-        <w:ind w:firstLine="440"/>
-      </w:pPr>
-      <w:r>
-        <w:rPr>
-          <w:rFonts w:ascii="微软雅黑" w:cs="微软雅黑" w:hAnsi="微软雅黑" w:eastAsia="微软雅黑"/>
-          <w:sz w:val="22"/>
-          <w:szCs w:val="22"/>
-          <w:rtl w:val="0"/>
-          <w:lang w:val="en-US"/>
-        </w:rPr>
-        <w:t xml:space="preserve">      2</w:t>
-      </w:r>
-      <w:r>
-        <w:rPr>
-          <w:rFonts w:ascii="微软雅黑" w:cs="微软雅黑" w:hAnsi="微软雅黑" w:eastAsia="微软雅黑"/>
-          <w:sz w:val="22"/>
-          <w:szCs w:val="22"/>
-          <w:rtl w:val="0"/>
-          <w:lang w:val="zh-TW" w:eastAsia="zh-TW"/>
-        </w:rPr>
-        <w:t>、审核教师的开课信息，并选择允许或不允许。</w:t>
-      </w:r>
-    </w:p>
-    <w:p>
-      <w:pPr>
-        <w:pStyle w:val="列出段落1"/>
-      </w:pPr>
-      <w:r>
-        <w:rPr>
-          <w:rFonts w:ascii="微软雅黑" w:cs="微软雅黑" w:hAnsi="微软雅黑" w:eastAsia="微软雅黑"/>
-          <w:sz w:val="22"/>
-          <w:szCs w:val="22"/>
-          <w:rtl w:val="0"/>
-          <w:lang w:val="en-US"/>
-        </w:rPr>
-        <w:t>D.</w:t>
-      </w:r>
-      <w:r>
-        <w:rPr>
-          <w:rFonts w:ascii="微软雅黑" w:cs="微软雅黑" w:hAnsi="微软雅黑" w:eastAsia="微软雅黑"/>
-          <w:sz w:val="22"/>
-          <w:szCs w:val="22"/>
-          <w:rtl w:val="0"/>
-          <w:lang w:val="zh-TW" w:eastAsia="zh-TW"/>
-        </w:rPr>
-        <w:t>平台管理人员</w:t>
-      </w:r>
-    </w:p>
-    <w:p>
-      <w:pPr>
-        <w:pStyle w:val="列出段落1"/>
-        <w:ind w:firstLine="660"/>
-      </w:pPr>
-      <w:r>
-        <w:rPr>
-          <w:rFonts w:ascii="微软雅黑" w:cs="微软雅黑" w:hAnsi="微软雅黑" w:eastAsia="微软雅黑"/>
-          <w:sz w:val="22"/>
-          <w:szCs w:val="22"/>
-          <w:rtl w:val="0"/>
-          <w:lang w:val="en-US"/>
-        </w:rPr>
-        <w:t>i.</w:t>
-      </w:r>
-      <w:r>
-        <w:rPr>
-          <w:rFonts w:ascii="微软雅黑" w:cs="微软雅黑" w:hAnsi="微软雅黑" w:eastAsia="微软雅黑"/>
-          <w:sz w:val="22"/>
-          <w:szCs w:val="22"/>
-          <w:rtl w:val="0"/>
-          <w:lang w:val="zh-TW" w:eastAsia="zh-TW"/>
-        </w:rPr>
-        <w:t>用户管理</w:t>
-      </w:r>
-    </w:p>
-    <w:p>
-      <w:pPr>
-        <w:pStyle w:val="列出段落1"/>
-        <w:ind w:left="420" w:firstLine="660"/>
-      </w:pPr>
-      <w:r>
-        <w:rPr>
-          <w:rFonts w:ascii="微软雅黑" w:cs="微软雅黑" w:hAnsi="微软雅黑" w:eastAsia="微软雅黑"/>
-          <w:sz w:val="22"/>
-          <w:szCs w:val="22"/>
-          <w:rtl w:val="0"/>
-          <w:lang w:val="en-US"/>
-        </w:rPr>
-        <w:t>1</w:t>
-      </w:r>
-      <w:r>
-        <w:rPr>
-          <w:rFonts w:ascii="微软雅黑" w:cs="微软雅黑" w:hAnsi="微软雅黑" w:eastAsia="微软雅黑"/>
-          <w:sz w:val="22"/>
-          <w:szCs w:val="22"/>
-          <w:rtl w:val="0"/>
-          <w:lang w:val="zh-TW" w:eastAsia="zh-TW"/>
-        </w:rPr>
-        <w:t>、查询学生信息；</w:t>
-      </w:r>
-    </w:p>
-    <w:p>
-      <w:pPr>
-        <w:pStyle w:val="列出段落1"/>
-        <w:ind w:left="420" w:firstLine="660"/>
-      </w:pPr>
-      <w:r>
-        <w:rPr>
-          <w:rFonts w:ascii="微软雅黑" w:cs="微软雅黑" w:hAnsi="微软雅黑" w:eastAsia="微软雅黑"/>
-          <w:sz w:val="22"/>
-          <w:szCs w:val="22"/>
-          <w:rtl w:val="0"/>
-          <w:lang w:val="en-US"/>
-        </w:rPr>
-        <w:t>2</w:t>
-      </w:r>
-      <w:r>
-        <w:rPr>
-          <w:rFonts w:ascii="微软雅黑" w:cs="微软雅黑" w:hAnsi="微软雅黑" w:eastAsia="微软雅黑"/>
-          <w:sz w:val="22"/>
-          <w:szCs w:val="22"/>
-          <w:rtl w:val="0"/>
-          <w:lang w:val="zh-TW" w:eastAsia="zh-TW"/>
-        </w:rPr>
-        <w:t>、查询教师信息。</w:t>
-      </w:r>
-    </w:p>
-    <w:p>
-      <w:pPr>
-        <w:pStyle w:val="列出段落1"/>
-        <w:ind w:left="420" w:firstLine="660"/>
-      </w:pPr>
-      <w:r>
-        <w:rPr>
-          <w:rFonts w:ascii="微软雅黑" w:cs="微软雅黑" w:hAnsi="微软雅黑" w:eastAsia="微软雅黑"/>
-          <w:sz w:val="22"/>
-          <w:szCs w:val="22"/>
-          <w:rtl w:val="0"/>
-          <w:lang w:val="en-US"/>
-        </w:rPr>
-        <w:t>3</w:t>
-      </w:r>
-      <w:r>
-        <w:rPr>
-          <w:rFonts w:ascii="微软雅黑" w:cs="微软雅黑" w:hAnsi="微软雅黑" w:eastAsia="微软雅黑"/>
-          <w:sz w:val="22"/>
-          <w:szCs w:val="22"/>
-          <w:rtl w:val="0"/>
-          <w:lang w:val="zh-TW" w:eastAsia="zh-TW"/>
-        </w:rPr>
-        <w:t>、查询普通用户信息</w:t>
-      </w:r>
-    </w:p>
-    <w:p>
-      <w:pPr>
-        <w:pStyle w:val="列出段落1"/>
-        <w:ind w:firstLine="660"/>
-      </w:pPr>
-      <w:r>
-        <w:rPr>
-          <w:rFonts w:ascii="微软雅黑" w:cs="微软雅黑" w:hAnsi="微软雅黑" w:eastAsia="微软雅黑"/>
-          <w:sz w:val="22"/>
-          <w:szCs w:val="22"/>
-          <w:rtl w:val="0"/>
-          <w:lang w:val="en-US"/>
-        </w:rPr>
-        <w:t>ii.</w:t>
-      </w:r>
-      <w:r>
-        <w:rPr>
-          <w:rFonts w:ascii="微软雅黑" w:cs="微软雅黑" w:hAnsi="微软雅黑" w:eastAsia="微软雅黑"/>
-          <w:sz w:val="22"/>
-          <w:szCs w:val="22"/>
-          <w:rtl w:val="0"/>
-          <w:lang w:val="zh-TW" w:eastAsia="zh-TW"/>
-        </w:rPr>
-        <w:t>添加用户</w:t>
-      </w:r>
-    </w:p>
-    <w:p>
-      <w:pPr>
-        <w:pStyle w:val="列出段落1"/>
-        <w:ind w:left="420" w:firstLine="660"/>
-      </w:pPr>
-      <w:r>
-        <w:rPr>
-          <w:rFonts w:ascii="微软雅黑" w:cs="微软雅黑" w:hAnsi="微软雅黑" w:eastAsia="微软雅黑"/>
-          <w:sz w:val="22"/>
-          <w:szCs w:val="22"/>
-          <w:rtl w:val="0"/>
-          <w:lang w:val="en-US"/>
-        </w:rPr>
-        <w:t>1</w:t>
-      </w:r>
-      <w:r>
-        <w:rPr>
-          <w:rFonts w:ascii="微软雅黑" w:cs="微软雅黑" w:hAnsi="微软雅黑" w:eastAsia="微软雅黑"/>
-          <w:sz w:val="22"/>
-          <w:szCs w:val="22"/>
-          <w:rtl w:val="0"/>
-          <w:lang w:val="zh-TW" w:eastAsia="zh-TW"/>
-        </w:rPr>
-        <w:t>、审核学生的注册信息，并将其添加到对应的学校、学院分组；</w:t>
-      </w:r>
-    </w:p>
-    <w:p>
-      <w:pPr>
-        <w:pStyle w:val="列出段落1"/>
-        <w:ind w:left="420" w:firstLine="660"/>
-      </w:pPr>
-      <w:r>
-        <w:rPr>
-          <w:rFonts w:ascii="微软雅黑" w:cs="微软雅黑" w:hAnsi="微软雅黑" w:eastAsia="微软雅黑"/>
-          <w:sz w:val="22"/>
-          <w:szCs w:val="22"/>
-          <w:rtl w:val="0"/>
-          <w:lang w:val="en-US"/>
-        </w:rPr>
-        <w:t>2</w:t>
-      </w:r>
-      <w:r>
-        <w:rPr>
-          <w:rFonts w:ascii="微软雅黑" w:cs="微软雅黑" w:hAnsi="微软雅黑" w:eastAsia="微软雅黑"/>
-          <w:sz w:val="22"/>
-          <w:szCs w:val="22"/>
-          <w:rtl w:val="0"/>
-          <w:lang w:val="zh-TW" w:eastAsia="zh-TW"/>
-        </w:rPr>
-        <w:t>、审核教师的注册信息，并将其添加到对应的学校、学院分组。</w:t>
-      </w:r>
-    </w:p>
-    <w:p>
-      <w:pPr>
-        <w:pStyle w:val="列出段落1"/>
-      </w:pPr>
-      <w:r>
-        <w:rPr>
-          <w:rFonts w:ascii="微软雅黑" w:cs="微软雅黑" w:hAnsi="微软雅黑" w:eastAsia="微软雅黑"/>
-          <w:sz w:val="22"/>
-          <w:szCs w:val="22"/>
-          <w:rtl w:val="0"/>
-          <w:lang w:val="en-US"/>
-        </w:rPr>
-        <w:t xml:space="preserve">  iii.</w:t>
-      </w:r>
-      <w:r>
-        <w:rPr>
-          <w:rFonts w:ascii="微软雅黑" w:cs="微软雅黑" w:hAnsi="微软雅黑" w:eastAsia="微软雅黑"/>
-          <w:sz w:val="22"/>
-          <w:szCs w:val="22"/>
-          <w:rtl w:val="0"/>
-          <w:lang w:val="zh-TW" w:eastAsia="zh-TW"/>
-        </w:rPr>
-        <w:t>内容审核</w:t>
-      </w:r>
-    </w:p>
-    <w:p>
-      <w:pPr>
-        <w:pStyle w:val="列出段落1"/>
-        <w:numPr>
-          <w:ilvl w:val="0"/>
-          <w:numId w:val="19"/>
-        </w:numPr>
-        <w:bidi w:val="0"/>
-        <w:ind w:right="0"/>
-        <w:jc w:val="both"/>
-        <w:rPr>
-          <w:rFonts w:ascii="微软雅黑" w:cs="微软雅黑" w:hAnsi="微软雅黑" w:eastAsia="微软雅黑"/>
-          <w:sz w:val="22"/>
-          <w:szCs w:val="22"/>
-          <w:rtl w:val="0"/>
-          <w:lang w:val="zh-TW" w:eastAsia="zh-TW"/>
-        </w:rPr>
-      </w:pPr>
-      <w:r>
-        <w:rPr>
-          <w:rFonts w:ascii="微软雅黑" w:cs="微软雅黑" w:hAnsi="微软雅黑" w:eastAsia="微软雅黑"/>
-          <w:sz w:val="22"/>
-          <w:szCs w:val="22"/>
-          <w:rtl w:val="0"/>
-          <w:lang w:val="zh-TW" w:eastAsia="zh-TW"/>
-        </w:rPr>
-        <w:t>对任意层级论坛的内容审核，并能增删改查</w:t>
-      </w:r>
-    </w:p>
-    <w:p>
-      <w:pPr>
-        <w:pStyle w:val="列出段落1"/>
-        <w:numPr>
-          <w:ilvl w:val="0"/>
-          <w:numId w:val="19"/>
-        </w:numPr>
-        <w:bidi w:val="0"/>
-        <w:ind w:right="0"/>
-        <w:jc w:val="both"/>
-        <w:rPr>
-          <w:rFonts w:ascii="微软雅黑" w:cs="微软雅黑" w:hAnsi="微软雅黑" w:eastAsia="微软雅黑"/>
-          <w:sz w:val="22"/>
-          <w:szCs w:val="22"/>
-          <w:rtl w:val="0"/>
-          <w:lang w:val="zh-TW" w:eastAsia="zh-TW"/>
-        </w:rPr>
-      </w:pPr>
-      <w:r>
-        <w:rPr>
-          <w:rFonts w:ascii="微软雅黑" w:cs="微软雅黑" w:hAnsi="微软雅黑" w:eastAsia="微软雅黑"/>
-          <w:sz w:val="22"/>
-          <w:szCs w:val="22"/>
-          <w:rtl w:val="0"/>
-          <w:lang w:val="zh-TW" w:eastAsia="zh-TW"/>
-        </w:rPr>
-        <w:t>对平台题库的内容审核，并能增删改查</w:t>
-      </w:r>
-    </w:p>
-    <w:p>
-      <w:pPr>
-        <w:pStyle w:val="列出段落1"/>
-        <w:numPr>
-          <w:ilvl w:val="0"/>
-          <w:numId w:val="19"/>
+          <w:numId w:val="20"/>
         </w:numPr>
         <w:bidi w:val="0"/>
         <w:ind w:right="0"/>
@@ -5708,21 +5390,27 @@
     <w:abstractNumId w:val="10"/>
   </w:num>
   <w:num w:numId="14">
+    <w:abstractNumId w:val="6"/>
+    <w:lvlOverride w:ilvl="0">
+      <w:startOverride w:val="7"/>
+    </w:lvlOverride>
+  </w:num>
+  <w:num w:numId="15">
     <w:abstractNumId w:val="13"/>
   </w:num>
-  <w:num w:numId="15">
+  <w:num w:numId="16">
     <w:abstractNumId w:val="12"/>
   </w:num>
-  <w:num w:numId="16">
+  <w:num w:numId="17">
     <w:abstractNumId w:val="15"/>
   </w:num>
-  <w:num w:numId="17">
+  <w:num w:numId="18">
     <w:abstractNumId w:val="14"/>
   </w:num>
-  <w:num w:numId="18">
+  <w:num w:numId="19">
     <w:abstractNumId w:val="17"/>
   </w:num>
-  <w:num w:numId="19">
+  <w:num w:numId="20">
     <w:abstractNumId w:val="16"/>
   </w:num>
 </w:numbering>
@@ -6041,7 +5729,7 @@
     <w:name w:val="已导入的样式“7”"/>
     <w:pPr>
       <w:numPr>
-        <w:numId w:val="14"/>
+        <w:numId w:val="15"/>
       </w:numPr>
     </w:pPr>
   </w:style>
@@ -6049,7 +5737,7 @@
     <w:name w:val="已导入的样式“8”"/>
     <w:pPr>
       <w:numPr>
-        <w:numId w:val="16"/>
+        <w:numId w:val="17"/>
       </w:numPr>
     </w:pPr>
   </w:style>
@@ -6057,7 +5745,7 @@
     <w:name w:val="已导入的样式“9”"/>
     <w:pPr>
       <w:numPr>
-        <w:numId w:val="18"/>
+        <w:numId w:val="19"/>
       </w:numPr>
     </w:pPr>
   </w:style>
@@ -6257,17 +5945,17 @@
         <a:solidFill>
           <a:srgbClr val="FFFFFF"/>
         </a:solidFill>
-        <a:ln w="12700" cap="flat">
+        <a:ln w="25400" cap="flat">
           <a:solidFill>
             <a:schemeClr val="accent1"/>
           </a:solidFill>
           <a:prstDash val="solid"/>
-          <a:miter lim="800000"/>
+          <a:round/>
         </a:ln>
         <a:effectLst/>
         <a:sp3d/>
       </a:spPr>
-      <a:bodyPr rot="0" spcFirstLastPara="1" vertOverflow="overflow" horzOverflow="overflow" vert="horz" wrap="square" lIns="45719" tIns="45719" rIns="45719" bIns="45719" numCol="1" spcCol="38100" rtlCol="0" anchor="ctr" upright="0">
+      <a:bodyPr rot="0" spcFirstLastPara="1" vertOverflow="overflow" horzOverflow="overflow" vert="horz" wrap="square" lIns="45718" tIns="45718" rIns="45718" bIns="45718" numCol="1" spcCol="38100" rtlCol="0" anchor="ctr" upright="0">
         <a:spAutoFit/>
       </a:bodyPr>
       <a:lstStyle>
@@ -6295,10 +5983,10 @@
             </a:solidFill>
             <a:effectLst/>
             <a:uFillTx/>
-            <a:latin typeface="Calibri"/>
-            <a:ea typeface="Calibri"/>
-            <a:cs typeface="Calibri"/>
-            <a:sym typeface="Calibri"/>
+            <a:latin typeface="+mn-lt"/>
+            <a:ea typeface="+mn-ea"/>
+            <a:cs typeface="+mn-cs"/>
+            <a:sym typeface="Helvetica Neue"/>
           </a:defRPr>
         </a:defPPr>
         <a:lvl1pPr marL="0" marR="0" indent="0" algn="l" defTabSz="914400" rtl="0" fontAlgn="auto" latinLnBrk="1" hangingPunct="0">
@@ -6546,12 +6234,12 @@
     <a:lnDef>
       <a:spPr>
         <a:noFill/>
-        <a:ln w="12700" cap="flat">
+        <a:ln w="25400" cap="flat">
           <a:solidFill>
             <a:schemeClr val="accent1"/>
           </a:solidFill>
           <a:prstDash val="solid"/>
-          <a:miter lim="800000"/>
+          <a:round/>
         </a:ln>
         <a:effectLst/>
         <a:sp3d/>
@@ -6838,7 +6526,7 @@
         <a:effectLst/>
         <a:sp3d/>
       </a:spPr>
-      <a:bodyPr rot="0" spcFirstLastPara="1" vertOverflow="overflow" horzOverflow="overflow" vert="horz" wrap="square" lIns="45719" tIns="45719" rIns="45719" bIns="45719" numCol="1" spcCol="38100" rtlCol="0" anchor="t" upright="0">
+      <a:bodyPr rot="0" spcFirstLastPara="1" vertOverflow="overflow" horzOverflow="overflow" vert="horz" wrap="square" lIns="45718" tIns="45718" rIns="45718" bIns="45718" numCol="1" spcCol="38100" rtlCol="0" anchor="t" upright="0">
         <a:spAutoFit/>
       </a:bodyPr>
       <a:lstStyle>
@@ -6866,10 +6554,10 @@
             </a:solidFill>
             <a:effectLst/>
             <a:uFillTx/>
-            <a:latin typeface="Calibri"/>
-            <a:ea typeface="Calibri"/>
-            <a:cs typeface="Calibri"/>
-            <a:sym typeface="Calibri"/>
+            <a:latin typeface="+mn-lt"/>
+            <a:ea typeface="+mn-ea"/>
+            <a:cs typeface="+mn-cs"/>
+            <a:sym typeface="Helvetica Neue"/>
           </a:defRPr>
         </a:defPPr>
         <a:lvl1pPr marL="0" marR="0" indent="0" algn="l" defTabSz="914400" rtl="0" fontAlgn="auto" latinLnBrk="1" hangingPunct="0">

</xml_diff>